<commit_message>
Add: Use-case diagram table
</commit_message>
<xml_diff>
--- a/CP_Config/2_Analysis/Main.docx
+++ b/CP_Config/2_Analysis/Main.docx
@@ -56,21 +56,7 @@
         <w:rPr>
           <w:b/>
         </w:rPr>
-        <w:t>Proof of concept (</w:t>
-      </w:r>
-      <w:proofErr w:type="spellStart"/>
-      <w:r>
-        <w:rPr>
-          <w:b/>
-        </w:rPr>
-        <w:t>PoC</w:t>
-      </w:r>
-      <w:proofErr w:type="spellEnd"/>
-      <w:r>
-        <w:rPr>
-          <w:b/>
-        </w:rPr>
-        <w:t>)</w:t>
+        <w:t>Proof of concept (PoC)</w:t>
       </w:r>
       <w:r>
         <w:t>.</w:t>
@@ -6072,23 +6058,7 @@
               <w:t>SQL</w:t>
             </w:r>
             <w:r>
-              <w:t xml:space="preserve">  </w:t>
-            </w:r>
-            <w:proofErr w:type="spellStart"/>
-            <w:r>
-              <w:t>Ver</w:t>
-            </w:r>
-            <w:proofErr w:type="spellEnd"/>
-            <w:r>
-              <w:t xml:space="preserve"> 14.14 </w:t>
-            </w:r>
-            <w:proofErr w:type="spellStart"/>
-            <w:r>
-              <w:t>Distrib</w:t>
-            </w:r>
-            <w:proofErr w:type="spellEnd"/>
-            <w:r>
-              <w:t xml:space="preserve"> 5.7.26, for Linux (x86_64)</w:t>
+              <w:t xml:space="preserve">  Ver 14.14 Distrib 5.7.26, for Linux (x86_64)</w:t>
             </w:r>
           </w:p>
         </w:tc>
@@ -6622,29 +6592,8 @@
               <w:spacing w:line="360" w:lineRule="auto"/>
               <w:jc w:val="center"/>
             </w:pPr>
-            <w:proofErr w:type="spellStart"/>
-            <w:r>
-              <w:t>mysql</w:t>
-            </w:r>
-            <w:proofErr w:type="spellEnd"/>
-            <w:r>
-              <w:t xml:space="preserve">  </w:t>
-            </w:r>
-            <w:proofErr w:type="spellStart"/>
-            <w:r>
-              <w:t>Ver</w:t>
-            </w:r>
-            <w:proofErr w:type="spellEnd"/>
-            <w:r>
-              <w:t xml:space="preserve"> 14.14 </w:t>
-            </w:r>
-            <w:proofErr w:type="spellStart"/>
-            <w:r>
-              <w:t>Distrib</w:t>
-            </w:r>
-            <w:proofErr w:type="spellEnd"/>
-            <w:r>
-              <w:t xml:space="preserve"> 5.7.26, for Linux (x86_64)</w:t>
+            <w:r>
+              <w:t>mysql  Ver 14.14 Distrib 5.7.26, for Linux (x86_64)</w:t>
             </w:r>
           </w:p>
         </w:tc>
@@ -6771,19 +6720,11 @@
           <w:rFonts w:ascii="Arial" w:hAnsi="Arial" w:cs="Arial"/>
         </w:rPr>
       </w:pPr>
-      <w:proofErr w:type="spellStart"/>
       <w:r>
         <w:rPr>
           <w:rFonts w:ascii="Arial" w:hAnsi="Arial" w:cs="Arial"/>
         </w:rPr>
-        <w:t>Img</w:t>
-      </w:r>
-      <w:proofErr w:type="spellEnd"/>
-      <w:r>
-        <w:rPr>
-          <w:rFonts w:ascii="Arial" w:hAnsi="Arial" w:cs="Arial"/>
-        </w:rPr>
-        <w:t xml:space="preserve"> </w:t>
+        <w:t xml:space="preserve">Img </w:t>
       </w:r>
       <w:r>
         <w:rPr>
@@ -6841,6 +6782,3248 @@
         <w:t>Use-case Justification</w:t>
       </w:r>
     </w:p>
+    <w:tbl>
+      <w:tblPr>
+        <w:tblStyle w:val="TableGrid"/>
+        <w:tblW w:w="0" w:type="auto"/>
+        <w:tblLook w:val="04A0" w:firstRow="1" w:lastRow="0" w:firstColumn="1" w:lastColumn="0" w:noHBand="0" w:noVBand="1"/>
+      </w:tblPr>
+      <w:tblGrid>
+        <w:gridCol w:w="2155"/>
+        <w:gridCol w:w="7195"/>
+      </w:tblGrid>
+      <w:tr>
+        <w:tc>
+          <w:tcPr>
+            <w:tcW w:w="2155" w:type="dxa"/>
+          </w:tcPr>
+          <w:p>
+            <w:pPr>
+              <w:pStyle w:val="11Para"/>
+              <w:spacing w:line="360" w:lineRule="auto"/>
+              <w:jc w:val="right"/>
+            </w:pPr>
+            <w:r>
+              <w:t>ID</w:t>
+            </w:r>
+          </w:p>
+        </w:tc>
+        <w:tc>
+          <w:tcPr>
+            <w:tcW w:w="7195" w:type="dxa"/>
+          </w:tcPr>
+          <w:p>
+            <w:pPr>
+              <w:pStyle w:val="11Para"/>
+              <w:spacing w:line="360" w:lineRule="auto"/>
+            </w:pPr>
+            <w:r>
+              <w:t>UC-01</w:t>
+            </w:r>
+          </w:p>
+        </w:tc>
+      </w:tr>
+      <w:tr>
+        <w:tc>
+          <w:tcPr>
+            <w:tcW w:w="2155" w:type="dxa"/>
+          </w:tcPr>
+          <w:p>
+            <w:pPr>
+              <w:pStyle w:val="11Para"/>
+              <w:spacing w:line="360" w:lineRule="auto"/>
+              <w:jc w:val="right"/>
+            </w:pPr>
+            <w:r>
+              <w:t>Title</w:t>
+            </w:r>
+          </w:p>
+        </w:tc>
+        <w:tc>
+          <w:tcPr>
+            <w:tcW w:w="7195" w:type="dxa"/>
+          </w:tcPr>
+          <w:p>
+            <w:pPr>
+              <w:pStyle w:val="11Para"/>
+              <w:spacing w:line="360" w:lineRule="auto"/>
+            </w:pPr>
+            <w:r>
+              <w:t>User Login</w:t>
+            </w:r>
+          </w:p>
+        </w:tc>
+      </w:tr>
+      <w:tr>
+        <w:tc>
+          <w:tcPr>
+            <w:tcW w:w="2155" w:type="dxa"/>
+          </w:tcPr>
+          <w:p>
+            <w:pPr>
+              <w:pStyle w:val="11Para"/>
+              <w:spacing w:line="360" w:lineRule="auto"/>
+              <w:jc w:val="right"/>
+            </w:pPr>
+            <w:r>
+              <w:t>Justification</w:t>
+            </w:r>
+          </w:p>
+        </w:tc>
+        <w:tc>
+          <w:tcPr>
+            <w:tcW w:w="7195" w:type="dxa"/>
+          </w:tcPr>
+          <w:p>
+            <w:pPr>
+              <w:pStyle w:val="11Para"/>
+              <w:spacing w:line="360" w:lineRule="auto"/>
+            </w:pPr>
+          </w:p>
+        </w:tc>
+      </w:tr>
+      <w:tr>
+        <w:tc>
+          <w:tcPr>
+            <w:tcW w:w="2155" w:type="dxa"/>
+          </w:tcPr>
+          <w:p>
+            <w:pPr>
+              <w:pStyle w:val="11Para"/>
+              <w:spacing w:line="360" w:lineRule="auto"/>
+              <w:jc w:val="right"/>
+            </w:pPr>
+            <w:r>
+              <w:t>Primary actor(s)</w:t>
+            </w:r>
+          </w:p>
+        </w:tc>
+        <w:tc>
+          <w:tcPr>
+            <w:tcW w:w="7195" w:type="dxa"/>
+          </w:tcPr>
+          <w:p>
+            <w:pPr>
+              <w:pStyle w:val="11Para"/>
+              <w:spacing w:line="360" w:lineRule="auto"/>
+            </w:pPr>
+          </w:p>
+        </w:tc>
+      </w:tr>
+      <w:tr>
+        <w:tc>
+          <w:tcPr>
+            <w:tcW w:w="2155" w:type="dxa"/>
+          </w:tcPr>
+          <w:p>
+            <w:pPr>
+              <w:pStyle w:val="11Para"/>
+              <w:spacing w:line="360" w:lineRule="auto"/>
+              <w:jc w:val="right"/>
+            </w:pPr>
+            <w:r>
+              <w:t>Supporting actor(s)</w:t>
+            </w:r>
+          </w:p>
+        </w:tc>
+        <w:tc>
+          <w:tcPr>
+            <w:tcW w:w="7195" w:type="dxa"/>
+          </w:tcPr>
+          <w:p>
+            <w:pPr>
+              <w:pStyle w:val="11Para"/>
+              <w:spacing w:line="360" w:lineRule="auto"/>
+            </w:pPr>
+          </w:p>
+        </w:tc>
+      </w:tr>
+      <w:tr>
+        <w:tc>
+          <w:tcPr>
+            <w:tcW w:w="2155" w:type="dxa"/>
+          </w:tcPr>
+          <w:p>
+            <w:pPr>
+              <w:pStyle w:val="11Para"/>
+              <w:spacing w:line="360" w:lineRule="auto"/>
+              <w:jc w:val="right"/>
+            </w:pPr>
+            <w:r>
+              <w:t>Primary Flow</w:t>
+            </w:r>
+          </w:p>
+        </w:tc>
+        <w:tc>
+          <w:tcPr>
+            <w:tcW w:w="7195" w:type="dxa"/>
+          </w:tcPr>
+          <w:p>
+            <w:pPr>
+              <w:pStyle w:val="11Para"/>
+              <w:spacing w:line="360" w:lineRule="auto"/>
+            </w:pPr>
+          </w:p>
+        </w:tc>
+      </w:tr>
+      <w:tr>
+        <w:tc>
+          <w:tcPr>
+            <w:tcW w:w="2155" w:type="dxa"/>
+          </w:tcPr>
+          <w:p>
+            <w:pPr>
+              <w:pStyle w:val="11Para"/>
+              <w:spacing w:line="360" w:lineRule="auto"/>
+              <w:jc w:val="right"/>
+            </w:pPr>
+            <w:r>
+              <w:t>Alternative Flow</w:t>
+            </w:r>
+          </w:p>
+        </w:tc>
+        <w:tc>
+          <w:tcPr>
+            <w:tcW w:w="7195" w:type="dxa"/>
+          </w:tcPr>
+          <w:p>
+            <w:pPr>
+              <w:pStyle w:val="11Para"/>
+              <w:spacing w:line="360" w:lineRule="auto"/>
+            </w:pPr>
+          </w:p>
+        </w:tc>
+      </w:tr>
+      <w:tr>
+        <w:tc>
+          <w:tcPr>
+            <w:tcW w:w="9350" w:type="dxa"/>
+            <w:gridSpan w:val="2"/>
+          </w:tcPr>
+          <w:p>
+            <w:pPr>
+              <w:pStyle w:val="11Para"/>
+              <w:spacing w:line="360" w:lineRule="auto"/>
+            </w:pPr>
+          </w:p>
+        </w:tc>
+      </w:tr>
+      <w:tr>
+        <w:tc>
+          <w:tcPr>
+            <w:tcW w:w="2155" w:type="dxa"/>
+          </w:tcPr>
+          <w:p>
+            <w:pPr>
+              <w:pStyle w:val="11Para"/>
+              <w:spacing w:line="360" w:lineRule="auto"/>
+              <w:jc w:val="right"/>
+            </w:pPr>
+            <w:r>
+              <w:t>ID</w:t>
+            </w:r>
+          </w:p>
+        </w:tc>
+        <w:tc>
+          <w:tcPr>
+            <w:tcW w:w="7195" w:type="dxa"/>
+          </w:tcPr>
+          <w:p>
+            <w:pPr>
+              <w:pStyle w:val="11Para"/>
+              <w:spacing w:line="360" w:lineRule="auto"/>
+            </w:pPr>
+            <w:r>
+              <w:t>UC-02</w:t>
+            </w:r>
+          </w:p>
+        </w:tc>
+      </w:tr>
+      <w:tr>
+        <w:tc>
+          <w:tcPr>
+            <w:tcW w:w="2155" w:type="dxa"/>
+          </w:tcPr>
+          <w:p>
+            <w:pPr>
+              <w:pStyle w:val="11Para"/>
+              <w:spacing w:line="360" w:lineRule="auto"/>
+              <w:jc w:val="right"/>
+            </w:pPr>
+            <w:r>
+              <w:t>Title</w:t>
+            </w:r>
+          </w:p>
+        </w:tc>
+        <w:tc>
+          <w:tcPr>
+            <w:tcW w:w="7195" w:type="dxa"/>
+          </w:tcPr>
+          <w:p>
+            <w:pPr>
+              <w:pStyle w:val="11Para"/>
+              <w:spacing w:line="360" w:lineRule="auto"/>
+            </w:pPr>
+            <w:r>
+              <w:t>User Registration</w:t>
+            </w:r>
+          </w:p>
+        </w:tc>
+      </w:tr>
+      <w:tr>
+        <w:tc>
+          <w:tcPr>
+            <w:tcW w:w="2155" w:type="dxa"/>
+          </w:tcPr>
+          <w:p>
+            <w:pPr>
+              <w:pStyle w:val="11Para"/>
+              <w:spacing w:line="360" w:lineRule="auto"/>
+              <w:jc w:val="right"/>
+            </w:pPr>
+            <w:r>
+              <w:t>Justification</w:t>
+            </w:r>
+          </w:p>
+        </w:tc>
+        <w:tc>
+          <w:tcPr>
+            <w:tcW w:w="7195" w:type="dxa"/>
+          </w:tcPr>
+          <w:p>
+            <w:pPr>
+              <w:pStyle w:val="11Para"/>
+              <w:spacing w:line="360" w:lineRule="auto"/>
+            </w:pPr>
+          </w:p>
+        </w:tc>
+      </w:tr>
+      <w:tr>
+        <w:tc>
+          <w:tcPr>
+            <w:tcW w:w="2155" w:type="dxa"/>
+          </w:tcPr>
+          <w:p>
+            <w:pPr>
+              <w:pStyle w:val="11Para"/>
+              <w:spacing w:line="360" w:lineRule="auto"/>
+              <w:jc w:val="right"/>
+            </w:pPr>
+            <w:r>
+              <w:t>Primary actor(s)</w:t>
+            </w:r>
+          </w:p>
+        </w:tc>
+        <w:tc>
+          <w:tcPr>
+            <w:tcW w:w="7195" w:type="dxa"/>
+          </w:tcPr>
+          <w:p>
+            <w:pPr>
+              <w:pStyle w:val="11Para"/>
+              <w:spacing w:line="360" w:lineRule="auto"/>
+            </w:pPr>
+          </w:p>
+        </w:tc>
+      </w:tr>
+      <w:tr>
+        <w:tc>
+          <w:tcPr>
+            <w:tcW w:w="2155" w:type="dxa"/>
+          </w:tcPr>
+          <w:p>
+            <w:pPr>
+              <w:pStyle w:val="11Para"/>
+              <w:spacing w:line="360" w:lineRule="auto"/>
+              <w:jc w:val="right"/>
+            </w:pPr>
+            <w:r>
+              <w:t>Supporting actor(s)</w:t>
+            </w:r>
+          </w:p>
+        </w:tc>
+        <w:tc>
+          <w:tcPr>
+            <w:tcW w:w="7195" w:type="dxa"/>
+          </w:tcPr>
+          <w:p>
+            <w:pPr>
+              <w:pStyle w:val="11Para"/>
+              <w:spacing w:line="360" w:lineRule="auto"/>
+            </w:pPr>
+          </w:p>
+        </w:tc>
+      </w:tr>
+      <w:tr>
+        <w:tc>
+          <w:tcPr>
+            <w:tcW w:w="2155" w:type="dxa"/>
+          </w:tcPr>
+          <w:p>
+            <w:pPr>
+              <w:pStyle w:val="11Para"/>
+              <w:spacing w:line="360" w:lineRule="auto"/>
+              <w:jc w:val="right"/>
+            </w:pPr>
+            <w:r>
+              <w:t>Primary Flow</w:t>
+            </w:r>
+          </w:p>
+        </w:tc>
+        <w:tc>
+          <w:tcPr>
+            <w:tcW w:w="7195" w:type="dxa"/>
+          </w:tcPr>
+          <w:p>
+            <w:pPr>
+              <w:pStyle w:val="11Para"/>
+              <w:spacing w:line="360" w:lineRule="auto"/>
+            </w:pPr>
+          </w:p>
+        </w:tc>
+      </w:tr>
+      <w:tr>
+        <w:tc>
+          <w:tcPr>
+            <w:tcW w:w="2155" w:type="dxa"/>
+          </w:tcPr>
+          <w:p>
+            <w:pPr>
+              <w:pStyle w:val="11Para"/>
+              <w:spacing w:line="360" w:lineRule="auto"/>
+              <w:jc w:val="right"/>
+            </w:pPr>
+            <w:r>
+              <w:t>Alternative Flow</w:t>
+            </w:r>
+          </w:p>
+        </w:tc>
+        <w:tc>
+          <w:tcPr>
+            <w:tcW w:w="7195" w:type="dxa"/>
+          </w:tcPr>
+          <w:p>
+            <w:pPr>
+              <w:pStyle w:val="11Para"/>
+              <w:spacing w:line="360" w:lineRule="auto"/>
+            </w:pPr>
+          </w:p>
+        </w:tc>
+      </w:tr>
+      <w:tr>
+        <w:tc>
+          <w:tcPr>
+            <w:tcW w:w="9350" w:type="dxa"/>
+            <w:gridSpan w:val="2"/>
+          </w:tcPr>
+          <w:p>
+            <w:pPr>
+              <w:pStyle w:val="11Para"/>
+              <w:spacing w:line="360" w:lineRule="auto"/>
+            </w:pPr>
+          </w:p>
+        </w:tc>
+      </w:tr>
+      <w:tr>
+        <w:tc>
+          <w:tcPr>
+            <w:tcW w:w="2155" w:type="dxa"/>
+          </w:tcPr>
+          <w:p>
+            <w:pPr>
+              <w:pStyle w:val="11Para"/>
+              <w:spacing w:line="360" w:lineRule="auto"/>
+              <w:jc w:val="right"/>
+            </w:pPr>
+            <w:r>
+              <w:t>ID</w:t>
+            </w:r>
+          </w:p>
+        </w:tc>
+        <w:tc>
+          <w:tcPr>
+            <w:tcW w:w="7195" w:type="dxa"/>
+          </w:tcPr>
+          <w:p>
+            <w:pPr>
+              <w:pStyle w:val="11Para"/>
+              <w:spacing w:line="360" w:lineRule="auto"/>
+            </w:pPr>
+            <w:r>
+              <w:t>UC-03</w:t>
+            </w:r>
+          </w:p>
+        </w:tc>
+      </w:tr>
+      <w:tr>
+        <w:tc>
+          <w:tcPr>
+            <w:tcW w:w="2155" w:type="dxa"/>
+          </w:tcPr>
+          <w:p>
+            <w:pPr>
+              <w:pStyle w:val="11Para"/>
+              <w:spacing w:line="360" w:lineRule="auto"/>
+              <w:jc w:val="right"/>
+            </w:pPr>
+            <w:r>
+              <w:t>Title</w:t>
+            </w:r>
+          </w:p>
+        </w:tc>
+        <w:tc>
+          <w:tcPr>
+            <w:tcW w:w="7195" w:type="dxa"/>
+          </w:tcPr>
+          <w:p>
+            <w:pPr>
+              <w:pStyle w:val="11Para"/>
+              <w:spacing w:line="360" w:lineRule="auto"/>
+            </w:pPr>
+            <w:r>
+              <w:t>View User Detail</w:t>
+            </w:r>
+          </w:p>
+        </w:tc>
+      </w:tr>
+      <w:tr>
+        <w:tc>
+          <w:tcPr>
+            <w:tcW w:w="2155" w:type="dxa"/>
+          </w:tcPr>
+          <w:p>
+            <w:pPr>
+              <w:pStyle w:val="11Para"/>
+              <w:spacing w:line="360" w:lineRule="auto"/>
+              <w:jc w:val="right"/>
+            </w:pPr>
+            <w:r>
+              <w:t>Justification</w:t>
+            </w:r>
+          </w:p>
+        </w:tc>
+        <w:tc>
+          <w:tcPr>
+            <w:tcW w:w="7195" w:type="dxa"/>
+          </w:tcPr>
+          <w:p>
+            <w:pPr>
+              <w:pStyle w:val="11Para"/>
+              <w:spacing w:line="360" w:lineRule="auto"/>
+            </w:pPr>
+          </w:p>
+        </w:tc>
+      </w:tr>
+      <w:tr>
+        <w:tc>
+          <w:tcPr>
+            <w:tcW w:w="2155" w:type="dxa"/>
+          </w:tcPr>
+          <w:p>
+            <w:pPr>
+              <w:pStyle w:val="11Para"/>
+              <w:spacing w:line="360" w:lineRule="auto"/>
+              <w:jc w:val="right"/>
+            </w:pPr>
+            <w:r>
+              <w:t>Primary actor(s)</w:t>
+            </w:r>
+          </w:p>
+        </w:tc>
+        <w:tc>
+          <w:tcPr>
+            <w:tcW w:w="7195" w:type="dxa"/>
+          </w:tcPr>
+          <w:p>
+            <w:pPr>
+              <w:pStyle w:val="11Para"/>
+              <w:spacing w:line="360" w:lineRule="auto"/>
+            </w:pPr>
+          </w:p>
+        </w:tc>
+      </w:tr>
+      <w:tr>
+        <w:tc>
+          <w:tcPr>
+            <w:tcW w:w="2155" w:type="dxa"/>
+          </w:tcPr>
+          <w:p>
+            <w:pPr>
+              <w:pStyle w:val="11Para"/>
+              <w:spacing w:line="360" w:lineRule="auto"/>
+              <w:jc w:val="right"/>
+            </w:pPr>
+            <w:r>
+              <w:t>Supporting actor(s)</w:t>
+            </w:r>
+          </w:p>
+        </w:tc>
+        <w:tc>
+          <w:tcPr>
+            <w:tcW w:w="7195" w:type="dxa"/>
+          </w:tcPr>
+          <w:p>
+            <w:pPr>
+              <w:pStyle w:val="11Para"/>
+              <w:spacing w:line="360" w:lineRule="auto"/>
+            </w:pPr>
+          </w:p>
+        </w:tc>
+      </w:tr>
+      <w:tr>
+        <w:tc>
+          <w:tcPr>
+            <w:tcW w:w="2155" w:type="dxa"/>
+          </w:tcPr>
+          <w:p>
+            <w:pPr>
+              <w:pStyle w:val="11Para"/>
+              <w:spacing w:line="360" w:lineRule="auto"/>
+              <w:jc w:val="right"/>
+            </w:pPr>
+            <w:r>
+              <w:t>Primary Flow</w:t>
+            </w:r>
+          </w:p>
+        </w:tc>
+        <w:tc>
+          <w:tcPr>
+            <w:tcW w:w="7195" w:type="dxa"/>
+          </w:tcPr>
+          <w:p>
+            <w:pPr>
+              <w:pStyle w:val="11Para"/>
+              <w:spacing w:line="360" w:lineRule="auto"/>
+            </w:pPr>
+          </w:p>
+        </w:tc>
+      </w:tr>
+      <w:tr>
+        <w:tc>
+          <w:tcPr>
+            <w:tcW w:w="2155" w:type="dxa"/>
+          </w:tcPr>
+          <w:p>
+            <w:pPr>
+              <w:pStyle w:val="11Para"/>
+              <w:spacing w:line="360" w:lineRule="auto"/>
+              <w:jc w:val="right"/>
+            </w:pPr>
+            <w:r>
+              <w:t>Alternative Flow</w:t>
+            </w:r>
+          </w:p>
+        </w:tc>
+        <w:tc>
+          <w:tcPr>
+            <w:tcW w:w="7195" w:type="dxa"/>
+          </w:tcPr>
+          <w:p>
+            <w:pPr>
+              <w:pStyle w:val="11Para"/>
+              <w:spacing w:line="360" w:lineRule="auto"/>
+            </w:pPr>
+          </w:p>
+        </w:tc>
+      </w:tr>
+      <w:tr>
+        <w:tc>
+          <w:tcPr>
+            <w:tcW w:w="9350" w:type="dxa"/>
+            <w:gridSpan w:val="2"/>
+          </w:tcPr>
+          <w:p>
+            <w:pPr>
+              <w:pStyle w:val="11Para"/>
+              <w:spacing w:line="360" w:lineRule="auto"/>
+            </w:pPr>
+          </w:p>
+        </w:tc>
+      </w:tr>
+      <w:tr>
+        <w:tc>
+          <w:tcPr>
+            <w:tcW w:w="2155" w:type="dxa"/>
+          </w:tcPr>
+          <w:p>
+            <w:pPr>
+              <w:pStyle w:val="11Para"/>
+              <w:spacing w:line="360" w:lineRule="auto"/>
+              <w:jc w:val="right"/>
+            </w:pPr>
+            <w:r>
+              <w:t>ID</w:t>
+            </w:r>
+          </w:p>
+        </w:tc>
+        <w:tc>
+          <w:tcPr>
+            <w:tcW w:w="7195" w:type="dxa"/>
+          </w:tcPr>
+          <w:p>
+            <w:pPr>
+              <w:pStyle w:val="11Para"/>
+              <w:spacing w:line="360" w:lineRule="auto"/>
+            </w:pPr>
+            <w:r>
+              <w:t>UC-04</w:t>
+            </w:r>
+          </w:p>
+        </w:tc>
+      </w:tr>
+      <w:tr>
+        <w:tc>
+          <w:tcPr>
+            <w:tcW w:w="2155" w:type="dxa"/>
+          </w:tcPr>
+          <w:p>
+            <w:pPr>
+              <w:pStyle w:val="11Para"/>
+              <w:spacing w:line="360" w:lineRule="auto"/>
+              <w:jc w:val="right"/>
+            </w:pPr>
+            <w:r>
+              <w:t>Title</w:t>
+            </w:r>
+          </w:p>
+        </w:tc>
+        <w:tc>
+          <w:tcPr>
+            <w:tcW w:w="7195" w:type="dxa"/>
+          </w:tcPr>
+          <w:p>
+            <w:pPr>
+              <w:pStyle w:val="11Para"/>
+              <w:spacing w:line="360" w:lineRule="auto"/>
+            </w:pPr>
+            <w:r>
+              <w:t>Edit User Detail</w:t>
+            </w:r>
+          </w:p>
+        </w:tc>
+      </w:tr>
+      <w:tr>
+        <w:tc>
+          <w:tcPr>
+            <w:tcW w:w="2155" w:type="dxa"/>
+          </w:tcPr>
+          <w:p>
+            <w:pPr>
+              <w:pStyle w:val="11Para"/>
+              <w:spacing w:line="360" w:lineRule="auto"/>
+              <w:jc w:val="right"/>
+            </w:pPr>
+            <w:r>
+              <w:t>Justification</w:t>
+            </w:r>
+          </w:p>
+        </w:tc>
+        <w:tc>
+          <w:tcPr>
+            <w:tcW w:w="7195" w:type="dxa"/>
+          </w:tcPr>
+          <w:p>
+            <w:pPr>
+              <w:pStyle w:val="11Para"/>
+              <w:spacing w:line="360" w:lineRule="auto"/>
+            </w:pPr>
+          </w:p>
+        </w:tc>
+      </w:tr>
+      <w:tr>
+        <w:tc>
+          <w:tcPr>
+            <w:tcW w:w="2155" w:type="dxa"/>
+          </w:tcPr>
+          <w:p>
+            <w:pPr>
+              <w:pStyle w:val="11Para"/>
+              <w:spacing w:line="360" w:lineRule="auto"/>
+              <w:jc w:val="right"/>
+            </w:pPr>
+            <w:r>
+              <w:t>Primary actor(s)</w:t>
+            </w:r>
+          </w:p>
+        </w:tc>
+        <w:tc>
+          <w:tcPr>
+            <w:tcW w:w="7195" w:type="dxa"/>
+          </w:tcPr>
+          <w:p>
+            <w:pPr>
+              <w:pStyle w:val="11Para"/>
+              <w:spacing w:line="360" w:lineRule="auto"/>
+            </w:pPr>
+          </w:p>
+        </w:tc>
+      </w:tr>
+      <w:tr>
+        <w:tc>
+          <w:tcPr>
+            <w:tcW w:w="2155" w:type="dxa"/>
+          </w:tcPr>
+          <w:p>
+            <w:pPr>
+              <w:pStyle w:val="11Para"/>
+              <w:spacing w:line="360" w:lineRule="auto"/>
+              <w:jc w:val="right"/>
+            </w:pPr>
+            <w:r>
+              <w:t>Supporting actor(s)</w:t>
+            </w:r>
+          </w:p>
+        </w:tc>
+        <w:tc>
+          <w:tcPr>
+            <w:tcW w:w="7195" w:type="dxa"/>
+          </w:tcPr>
+          <w:p>
+            <w:pPr>
+              <w:pStyle w:val="11Para"/>
+              <w:spacing w:line="360" w:lineRule="auto"/>
+            </w:pPr>
+          </w:p>
+        </w:tc>
+      </w:tr>
+      <w:tr>
+        <w:tc>
+          <w:tcPr>
+            <w:tcW w:w="2155" w:type="dxa"/>
+          </w:tcPr>
+          <w:p>
+            <w:pPr>
+              <w:pStyle w:val="11Para"/>
+              <w:spacing w:line="360" w:lineRule="auto"/>
+              <w:jc w:val="right"/>
+            </w:pPr>
+            <w:r>
+              <w:t>Primary Flow</w:t>
+            </w:r>
+          </w:p>
+        </w:tc>
+        <w:tc>
+          <w:tcPr>
+            <w:tcW w:w="7195" w:type="dxa"/>
+          </w:tcPr>
+          <w:p>
+            <w:pPr>
+              <w:pStyle w:val="11Para"/>
+              <w:spacing w:line="360" w:lineRule="auto"/>
+            </w:pPr>
+          </w:p>
+        </w:tc>
+      </w:tr>
+      <w:tr>
+        <w:tc>
+          <w:tcPr>
+            <w:tcW w:w="2155" w:type="dxa"/>
+          </w:tcPr>
+          <w:p>
+            <w:pPr>
+              <w:pStyle w:val="11Para"/>
+              <w:spacing w:line="360" w:lineRule="auto"/>
+              <w:jc w:val="right"/>
+            </w:pPr>
+            <w:r>
+              <w:t>Alternative Flow</w:t>
+            </w:r>
+          </w:p>
+        </w:tc>
+        <w:tc>
+          <w:tcPr>
+            <w:tcW w:w="7195" w:type="dxa"/>
+          </w:tcPr>
+          <w:p>
+            <w:pPr>
+              <w:pStyle w:val="11Para"/>
+              <w:spacing w:line="360" w:lineRule="auto"/>
+            </w:pPr>
+          </w:p>
+        </w:tc>
+      </w:tr>
+      <w:tr>
+        <w:tc>
+          <w:tcPr>
+            <w:tcW w:w="9350" w:type="dxa"/>
+            <w:gridSpan w:val="2"/>
+          </w:tcPr>
+          <w:p>
+            <w:pPr>
+              <w:pStyle w:val="11Para"/>
+              <w:spacing w:line="360" w:lineRule="auto"/>
+            </w:pPr>
+          </w:p>
+        </w:tc>
+      </w:tr>
+      <w:tr>
+        <w:tc>
+          <w:tcPr>
+            <w:tcW w:w="2155" w:type="dxa"/>
+          </w:tcPr>
+          <w:p>
+            <w:pPr>
+              <w:pStyle w:val="11Para"/>
+              <w:spacing w:line="360" w:lineRule="auto"/>
+              <w:jc w:val="right"/>
+            </w:pPr>
+            <w:r>
+              <w:lastRenderedPageBreak/>
+              <w:t>ID</w:t>
+            </w:r>
+          </w:p>
+        </w:tc>
+        <w:tc>
+          <w:tcPr>
+            <w:tcW w:w="7195" w:type="dxa"/>
+          </w:tcPr>
+          <w:p>
+            <w:pPr>
+              <w:pStyle w:val="11Para"/>
+              <w:spacing w:line="360" w:lineRule="auto"/>
+            </w:pPr>
+            <w:r>
+              <w:t>UC-05</w:t>
+            </w:r>
+          </w:p>
+        </w:tc>
+      </w:tr>
+      <w:tr>
+        <w:tc>
+          <w:tcPr>
+            <w:tcW w:w="2155" w:type="dxa"/>
+          </w:tcPr>
+          <w:p>
+            <w:pPr>
+              <w:pStyle w:val="11Para"/>
+              <w:spacing w:line="360" w:lineRule="auto"/>
+              <w:jc w:val="right"/>
+            </w:pPr>
+            <w:r>
+              <w:t>Title</w:t>
+            </w:r>
+          </w:p>
+        </w:tc>
+        <w:tc>
+          <w:tcPr>
+            <w:tcW w:w="7195" w:type="dxa"/>
+          </w:tcPr>
+          <w:p>
+            <w:pPr>
+              <w:pStyle w:val="11Para"/>
+              <w:spacing w:line="360" w:lineRule="auto"/>
+            </w:pPr>
+            <w:r>
+              <w:t>Delete User</w:t>
+            </w:r>
+          </w:p>
+        </w:tc>
+      </w:tr>
+      <w:tr>
+        <w:tc>
+          <w:tcPr>
+            <w:tcW w:w="2155" w:type="dxa"/>
+          </w:tcPr>
+          <w:p>
+            <w:pPr>
+              <w:pStyle w:val="11Para"/>
+              <w:spacing w:line="360" w:lineRule="auto"/>
+              <w:jc w:val="right"/>
+            </w:pPr>
+            <w:r>
+              <w:t>Justification</w:t>
+            </w:r>
+          </w:p>
+        </w:tc>
+        <w:tc>
+          <w:tcPr>
+            <w:tcW w:w="7195" w:type="dxa"/>
+          </w:tcPr>
+          <w:p>
+            <w:pPr>
+              <w:pStyle w:val="11Para"/>
+              <w:spacing w:line="360" w:lineRule="auto"/>
+            </w:pPr>
+          </w:p>
+        </w:tc>
+      </w:tr>
+      <w:tr>
+        <w:tc>
+          <w:tcPr>
+            <w:tcW w:w="2155" w:type="dxa"/>
+          </w:tcPr>
+          <w:p>
+            <w:pPr>
+              <w:pStyle w:val="11Para"/>
+              <w:spacing w:line="360" w:lineRule="auto"/>
+              <w:jc w:val="right"/>
+            </w:pPr>
+            <w:r>
+              <w:t>Primary actor(s)</w:t>
+            </w:r>
+          </w:p>
+        </w:tc>
+        <w:tc>
+          <w:tcPr>
+            <w:tcW w:w="7195" w:type="dxa"/>
+          </w:tcPr>
+          <w:p>
+            <w:pPr>
+              <w:pStyle w:val="11Para"/>
+              <w:spacing w:line="360" w:lineRule="auto"/>
+            </w:pPr>
+          </w:p>
+        </w:tc>
+      </w:tr>
+      <w:tr>
+        <w:tc>
+          <w:tcPr>
+            <w:tcW w:w="2155" w:type="dxa"/>
+          </w:tcPr>
+          <w:p>
+            <w:pPr>
+              <w:pStyle w:val="11Para"/>
+              <w:spacing w:line="360" w:lineRule="auto"/>
+              <w:jc w:val="right"/>
+            </w:pPr>
+            <w:r>
+              <w:t>Supporting actor(s)</w:t>
+            </w:r>
+          </w:p>
+        </w:tc>
+        <w:tc>
+          <w:tcPr>
+            <w:tcW w:w="7195" w:type="dxa"/>
+          </w:tcPr>
+          <w:p>
+            <w:pPr>
+              <w:pStyle w:val="11Para"/>
+              <w:spacing w:line="360" w:lineRule="auto"/>
+            </w:pPr>
+          </w:p>
+        </w:tc>
+      </w:tr>
+      <w:tr>
+        <w:tc>
+          <w:tcPr>
+            <w:tcW w:w="2155" w:type="dxa"/>
+          </w:tcPr>
+          <w:p>
+            <w:pPr>
+              <w:pStyle w:val="11Para"/>
+              <w:spacing w:line="360" w:lineRule="auto"/>
+              <w:jc w:val="right"/>
+            </w:pPr>
+            <w:r>
+              <w:t>Primary Flow</w:t>
+            </w:r>
+          </w:p>
+        </w:tc>
+        <w:tc>
+          <w:tcPr>
+            <w:tcW w:w="7195" w:type="dxa"/>
+          </w:tcPr>
+          <w:p>
+            <w:pPr>
+              <w:pStyle w:val="11Para"/>
+              <w:spacing w:line="360" w:lineRule="auto"/>
+            </w:pPr>
+          </w:p>
+        </w:tc>
+      </w:tr>
+      <w:tr>
+        <w:tc>
+          <w:tcPr>
+            <w:tcW w:w="2155" w:type="dxa"/>
+          </w:tcPr>
+          <w:p>
+            <w:pPr>
+              <w:pStyle w:val="11Para"/>
+              <w:spacing w:line="360" w:lineRule="auto"/>
+              <w:jc w:val="right"/>
+            </w:pPr>
+            <w:r>
+              <w:t>Alternative Flow</w:t>
+            </w:r>
+          </w:p>
+        </w:tc>
+        <w:tc>
+          <w:tcPr>
+            <w:tcW w:w="7195" w:type="dxa"/>
+          </w:tcPr>
+          <w:p>
+            <w:pPr>
+              <w:pStyle w:val="11Para"/>
+              <w:spacing w:line="360" w:lineRule="auto"/>
+            </w:pPr>
+          </w:p>
+        </w:tc>
+      </w:tr>
+      <w:tr>
+        <w:tc>
+          <w:tcPr>
+            <w:tcW w:w="9350" w:type="dxa"/>
+            <w:gridSpan w:val="2"/>
+          </w:tcPr>
+          <w:p>
+            <w:pPr>
+              <w:pStyle w:val="11Para"/>
+              <w:spacing w:line="360" w:lineRule="auto"/>
+            </w:pPr>
+          </w:p>
+        </w:tc>
+      </w:tr>
+      <w:tr>
+        <w:tc>
+          <w:tcPr>
+            <w:tcW w:w="2155" w:type="dxa"/>
+          </w:tcPr>
+          <w:p>
+            <w:pPr>
+              <w:pStyle w:val="11Para"/>
+              <w:spacing w:line="360" w:lineRule="auto"/>
+              <w:jc w:val="right"/>
+            </w:pPr>
+            <w:r>
+              <w:t>ID</w:t>
+            </w:r>
+          </w:p>
+        </w:tc>
+        <w:tc>
+          <w:tcPr>
+            <w:tcW w:w="7195" w:type="dxa"/>
+          </w:tcPr>
+          <w:p>
+            <w:pPr>
+              <w:pStyle w:val="11Para"/>
+              <w:spacing w:line="360" w:lineRule="auto"/>
+            </w:pPr>
+            <w:r>
+              <w:t>UC-06</w:t>
+            </w:r>
+          </w:p>
+        </w:tc>
+      </w:tr>
+      <w:tr>
+        <w:tc>
+          <w:tcPr>
+            <w:tcW w:w="2155" w:type="dxa"/>
+          </w:tcPr>
+          <w:p>
+            <w:pPr>
+              <w:pStyle w:val="11Para"/>
+              <w:spacing w:line="360" w:lineRule="auto"/>
+              <w:jc w:val="right"/>
+            </w:pPr>
+            <w:r>
+              <w:t>Title</w:t>
+            </w:r>
+          </w:p>
+        </w:tc>
+        <w:tc>
+          <w:tcPr>
+            <w:tcW w:w="7195" w:type="dxa"/>
+          </w:tcPr>
+          <w:p>
+            <w:pPr>
+              <w:pStyle w:val="11Para"/>
+              <w:spacing w:line="360" w:lineRule="auto"/>
+            </w:pPr>
+            <w:r>
+              <w:t>Organization Detail Entry</w:t>
+            </w:r>
+          </w:p>
+        </w:tc>
+      </w:tr>
+      <w:tr>
+        <w:tc>
+          <w:tcPr>
+            <w:tcW w:w="2155" w:type="dxa"/>
+          </w:tcPr>
+          <w:p>
+            <w:pPr>
+              <w:pStyle w:val="11Para"/>
+              <w:spacing w:line="360" w:lineRule="auto"/>
+              <w:jc w:val="right"/>
+            </w:pPr>
+            <w:r>
+              <w:t>Justification</w:t>
+            </w:r>
+          </w:p>
+        </w:tc>
+        <w:tc>
+          <w:tcPr>
+            <w:tcW w:w="7195" w:type="dxa"/>
+          </w:tcPr>
+          <w:p>
+            <w:pPr>
+              <w:pStyle w:val="11Para"/>
+              <w:spacing w:line="360" w:lineRule="auto"/>
+            </w:pPr>
+          </w:p>
+        </w:tc>
+      </w:tr>
+      <w:tr>
+        <w:tc>
+          <w:tcPr>
+            <w:tcW w:w="2155" w:type="dxa"/>
+          </w:tcPr>
+          <w:p>
+            <w:pPr>
+              <w:pStyle w:val="11Para"/>
+              <w:spacing w:line="360" w:lineRule="auto"/>
+              <w:jc w:val="right"/>
+            </w:pPr>
+            <w:r>
+              <w:t>Primary actor(s)</w:t>
+            </w:r>
+          </w:p>
+        </w:tc>
+        <w:tc>
+          <w:tcPr>
+            <w:tcW w:w="7195" w:type="dxa"/>
+          </w:tcPr>
+          <w:p>
+            <w:pPr>
+              <w:pStyle w:val="11Para"/>
+              <w:spacing w:line="360" w:lineRule="auto"/>
+            </w:pPr>
+          </w:p>
+        </w:tc>
+      </w:tr>
+      <w:tr>
+        <w:tc>
+          <w:tcPr>
+            <w:tcW w:w="2155" w:type="dxa"/>
+          </w:tcPr>
+          <w:p>
+            <w:pPr>
+              <w:pStyle w:val="11Para"/>
+              <w:spacing w:line="360" w:lineRule="auto"/>
+              <w:jc w:val="right"/>
+            </w:pPr>
+            <w:r>
+              <w:t>Supporting actor(s)</w:t>
+            </w:r>
+          </w:p>
+        </w:tc>
+        <w:tc>
+          <w:tcPr>
+            <w:tcW w:w="7195" w:type="dxa"/>
+          </w:tcPr>
+          <w:p>
+            <w:pPr>
+              <w:pStyle w:val="11Para"/>
+              <w:spacing w:line="360" w:lineRule="auto"/>
+            </w:pPr>
+          </w:p>
+        </w:tc>
+      </w:tr>
+      <w:tr>
+        <w:tc>
+          <w:tcPr>
+            <w:tcW w:w="2155" w:type="dxa"/>
+          </w:tcPr>
+          <w:p>
+            <w:pPr>
+              <w:pStyle w:val="11Para"/>
+              <w:spacing w:line="360" w:lineRule="auto"/>
+              <w:jc w:val="right"/>
+            </w:pPr>
+            <w:r>
+              <w:t>Primary Flow</w:t>
+            </w:r>
+          </w:p>
+        </w:tc>
+        <w:tc>
+          <w:tcPr>
+            <w:tcW w:w="7195" w:type="dxa"/>
+          </w:tcPr>
+          <w:p>
+            <w:pPr>
+              <w:pStyle w:val="11Para"/>
+              <w:spacing w:line="360" w:lineRule="auto"/>
+            </w:pPr>
+          </w:p>
+        </w:tc>
+      </w:tr>
+      <w:tr>
+        <w:tc>
+          <w:tcPr>
+            <w:tcW w:w="2155" w:type="dxa"/>
+          </w:tcPr>
+          <w:p>
+            <w:pPr>
+              <w:pStyle w:val="11Para"/>
+              <w:spacing w:line="360" w:lineRule="auto"/>
+              <w:jc w:val="right"/>
+            </w:pPr>
+            <w:r>
+              <w:t>Alternative Flow</w:t>
+            </w:r>
+          </w:p>
+        </w:tc>
+        <w:tc>
+          <w:tcPr>
+            <w:tcW w:w="7195" w:type="dxa"/>
+          </w:tcPr>
+          <w:p>
+            <w:pPr>
+              <w:pStyle w:val="11Para"/>
+              <w:spacing w:line="360" w:lineRule="auto"/>
+            </w:pPr>
+          </w:p>
+        </w:tc>
+      </w:tr>
+      <w:tr>
+        <w:tc>
+          <w:tcPr>
+            <w:tcW w:w="9350" w:type="dxa"/>
+            <w:gridSpan w:val="2"/>
+          </w:tcPr>
+          <w:p>
+            <w:pPr>
+              <w:pStyle w:val="11Para"/>
+              <w:spacing w:line="360" w:lineRule="auto"/>
+            </w:pPr>
+          </w:p>
+        </w:tc>
+      </w:tr>
+      <w:tr>
+        <w:tc>
+          <w:tcPr>
+            <w:tcW w:w="2155" w:type="dxa"/>
+          </w:tcPr>
+          <w:p>
+            <w:pPr>
+              <w:pStyle w:val="11Para"/>
+              <w:spacing w:line="360" w:lineRule="auto"/>
+              <w:jc w:val="right"/>
+            </w:pPr>
+            <w:r>
+              <w:t>ID</w:t>
+            </w:r>
+          </w:p>
+        </w:tc>
+        <w:tc>
+          <w:tcPr>
+            <w:tcW w:w="7195" w:type="dxa"/>
+          </w:tcPr>
+          <w:p>
+            <w:pPr>
+              <w:pStyle w:val="11Para"/>
+              <w:spacing w:line="360" w:lineRule="auto"/>
+            </w:pPr>
+            <w:r>
+              <w:t>UC-07</w:t>
+            </w:r>
+          </w:p>
+        </w:tc>
+      </w:tr>
+      <w:tr>
+        <w:tc>
+          <w:tcPr>
+            <w:tcW w:w="2155" w:type="dxa"/>
+          </w:tcPr>
+          <w:p>
+            <w:pPr>
+              <w:pStyle w:val="11Para"/>
+              <w:spacing w:line="360" w:lineRule="auto"/>
+              <w:jc w:val="right"/>
+            </w:pPr>
+            <w:r>
+              <w:t>Title</w:t>
+            </w:r>
+          </w:p>
+        </w:tc>
+        <w:tc>
+          <w:tcPr>
+            <w:tcW w:w="7195" w:type="dxa"/>
+          </w:tcPr>
+          <w:p>
+            <w:pPr>
+              <w:pStyle w:val="11Para"/>
+              <w:spacing w:line="360" w:lineRule="auto"/>
+            </w:pPr>
+            <w:r>
+              <w:t>View Organization Detail</w:t>
+            </w:r>
+          </w:p>
+        </w:tc>
+      </w:tr>
+      <w:tr>
+        <w:tc>
+          <w:tcPr>
+            <w:tcW w:w="2155" w:type="dxa"/>
+          </w:tcPr>
+          <w:p>
+            <w:pPr>
+              <w:pStyle w:val="11Para"/>
+              <w:spacing w:line="360" w:lineRule="auto"/>
+              <w:jc w:val="right"/>
+            </w:pPr>
+            <w:r>
+              <w:t>Justification</w:t>
+            </w:r>
+          </w:p>
+        </w:tc>
+        <w:tc>
+          <w:tcPr>
+            <w:tcW w:w="7195" w:type="dxa"/>
+          </w:tcPr>
+          <w:p>
+            <w:pPr>
+              <w:pStyle w:val="11Para"/>
+              <w:spacing w:line="360" w:lineRule="auto"/>
+            </w:pPr>
+          </w:p>
+        </w:tc>
+      </w:tr>
+      <w:tr>
+        <w:tc>
+          <w:tcPr>
+            <w:tcW w:w="2155" w:type="dxa"/>
+          </w:tcPr>
+          <w:p>
+            <w:pPr>
+              <w:pStyle w:val="11Para"/>
+              <w:spacing w:line="360" w:lineRule="auto"/>
+              <w:jc w:val="right"/>
+            </w:pPr>
+            <w:r>
+              <w:t>Primary actor(s)</w:t>
+            </w:r>
+          </w:p>
+        </w:tc>
+        <w:tc>
+          <w:tcPr>
+            <w:tcW w:w="7195" w:type="dxa"/>
+          </w:tcPr>
+          <w:p>
+            <w:pPr>
+              <w:pStyle w:val="11Para"/>
+              <w:spacing w:line="360" w:lineRule="auto"/>
+            </w:pPr>
+          </w:p>
+        </w:tc>
+      </w:tr>
+      <w:tr>
+        <w:tc>
+          <w:tcPr>
+            <w:tcW w:w="2155" w:type="dxa"/>
+          </w:tcPr>
+          <w:p>
+            <w:pPr>
+              <w:pStyle w:val="11Para"/>
+              <w:spacing w:line="360" w:lineRule="auto"/>
+              <w:jc w:val="right"/>
+            </w:pPr>
+            <w:r>
+              <w:t>Supporting actor(s)</w:t>
+            </w:r>
+          </w:p>
+        </w:tc>
+        <w:tc>
+          <w:tcPr>
+            <w:tcW w:w="7195" w:type="dxa"/>
+          </w:tcPr>
+          <w:p>
+            <w:pPr>
+              <w:pStyle w:val="11Para"/>
+              <w:spacing w:line="360" w:lineRule="auto"/>
+            </w:pPr>
+          </w:p>
+        </w:tc>
+      </w:tr>
+      <w:tr>
+        <w:tc>
+          <w:tcPr>
+            <w:tcW w:w="2155" w:type="dxa"/>
+          </w:tcPr>
+          <w:p>
+            <w:pPr>
+              <w:pStyle w:val="11Para"/>
+              <w:spacing w:line="360" w:lineRule="auto"/>
+              <w:jc w:val="right"/>
+            </w:pPr>
+            <w:r>
+              <w:t>Primary Flow</w:t>
+            </w:r>
+          </w:p>
+        </w:tc>
+        <w:tc>
+          <w:tcPr>
+            <w:tcW w:w="7195" w:type="dxa"/>
+          </w:tcPr>
+          <w:p>
+            <w:pPr>
+              <w:pStyle w:val="11Para"/>
+              <w:spacing w:line="360" w:lineRule="auto"/>
+            </w:pPr>
+          </w:p>
+        </w:tc>
+      </w:tr>
+      <w:tr>
+        <w:tc>
+          <w:tcPr>
+            <w:tcW w:w="2155" w:type="dxa"/>
+          </w:tcPr>
+          <w:p>
+            <w:pPr>
+              <w:pStyle w:val="11Para"/>
+              <w:spacing w:line="360" w:lineRule="auto"/>
+              <w:jc w:val="right"/>
+            </w:pPr>
+            <w:r>
+              <w:t>Alternative Flow</w:t>
+            </w:r>
+          </w:p>
+        </w:tc>
+        <w:tc>
+          <w:tcPr>
+            <w:tcW w:w="7195" w:type="dxa"/>
+          </w:tcPr>
+          <w:p>
+            <w:pPr>
+              <w:pStyle w:val="11Para"/>
+              <w:spacing w:line="360" w:lineRule="auto"/>
+            </w:pPr>
+          </w:p>
+        </w:tc>
+      </w:tr>
+      <w:tr>
+        <w:tc>
+          <w:tcPr>
+            <w:tcW w:w="9350" w:type="dxa"/>
+            <w:gridSpan w:val="2"/>
+          </w:tcPr>
+          <w:p>
+            <w:pPr>
+              <w:pStyle w:val="11Para"/>
+              <w:spacing w:line="360" w:lineRule="auto"/>
+            </w:pPr>
+          </w:p>
+        </w:tc>
+      </w:tr>
+      <w:tr>
+        <w:tc>
+          <w:tcPr>
+            <w:tcW w:w="2155" w:type="dxa"/>
+          </w:tcPr>
+          <w:p>
+            <w:pPr>
+              <w:pStyle w:val="11Para"/>
+              <w:spacing w:line="360" w:lineRule="auto"/>
+              <w:jc w:val="right"/>
+            </w:pPr>
+            <w:r>
+              <w:t>ID</w:t>
+            </w:r>
+          </w:p>
+        </w:tc>
+        <w:tc>
+          <w:tcPr>
+            <w:tcW w:w="7195" w:type="dxa"/>
+          </w:tcPr>
+          <w:p>
+            <w:pPr>
+              <w:pStyle w:val="11Para"/>
+              <w:spacing w:line="360" w:lineRule="auto"/>
+            </w:pPr>
+            <w:r>
+              <w:t>UC-08</w:t>
+            </w:r>
+          </w:p>
+        </w:tc>
+      </w:tr>
+      <w:tr>
+        <w:tc>
+          <w:tcPr>
+            <w:tcW w:w="2155" w:type="dxa"/>
+          </w:tcPr>
+          <w:p>
+            <w:pPr>
+              <w:pStyle w:val="11Para"/>
+              <w:spacing w:line="360" w:lineRule="auto"/>
+              <w:jc w:val="right"/>
+            </w:pPr>
+            <w:r>
+              <w:t>Title</w:t>
+            </w:r>
+          </w:p>
+        </w:tc>
+        <w:tc>
+          <w:tcPr>
+            <w:tcW w:w="7195" w:type="dxa"/>
+          </w:tcPr>
+          <w:p>
+            <w:pPr>
+              <w:pStyle w:val="11Para"/>
+              <w:spacing w:line="360" w:lineRule="auto"/>
+            </w:pPr>
+            <w:r>
+              <w:t>Update Organization Detail</w:t>
+            </w:r>
+          </w:p>
+        </w:tc>
+      </w:tr>
+      <w:tr>
+        <w:tc>
+          <w:tcPr>
+            <w:tcW w:w="2155" w:type="dxa"/>
+          </w:tcPr>
+          <w:p>
+            <w:pPr>
+              <w:pStyle w:val="11Para"/>
+              <w:spacing w:line="360" w:lineRule="auto"/>
+              <w:jc w:val="right"/>
+            </w:pPr>
+            <w:r>
+              <w:t>Justification</w:t>
+            </w:r>
+          </w:p>
+        </w:tc>
+        <w:tc>
+          <w:tcPr>
+            <w:tcW w:w="7195" w:type="dxa"/>
+          </w:tcPr>
+          <w:p>
+            <w:pPr>
+              <w:pStyle w:val="11Para"/>
+              <w:spacing w:line="360" w:lineRule="auto"/>
+            </w:pPr>
+          </w:p>
+        </w:tc>
+      </w:tr>
+      <w:tr>
+        <w:tc>
+          <w:tcPr>
+            <w:tcW w:w="2155" w:type="dxa"/>
+          </w:tcPr>
+          <w:p>
+            <w:pPr>
+              <w:pStyle w:val="11Para"/>
+              <w:spacing w:line="360" w:lineRule="auto"/>
+              <w:jc w:val="right"/>
+            </w:pPr>
+            <w:r>
+              <w:t>Primary actor(s)</w:t>
+            </w:r>
+          </w:p>
+        </w:tc>
+        <w:tc>
+          <w:tcPr>
+            <w:tcW w:w="7195" w:type="dxa"/>
+          </w:tcPr>
+          <w:p>
+            <w:pPr>
+              <w:pStyle w:val="11Para"/>
+              <w:spacing w:line="360" w:lineRule="auto"/>
+            </w:pPr>
+          </w:p>
+        </w:tc>
+      </w:tr>
+      <w:tr>
+        <w:tc>
+          <w:tcPr>
+            <w:tcW w:w="2155" w:type="dxa"/>
+          </w:tcPr>
+          <w:p>
+            <w:pPr>
+              <w:pStyle w:val="11Para"/>
+              <w:spacing w:line="360" w:lineRule="auto"/>
+              <w:jc w:val="right"/>
+            </w:pPr>
+            <w:r>
+              <w:t>Supporting actor(s)</w:t>
+            </w:r>
+          </w:p>
+        </w:tc>
+        <w:tc>
+          <w:tcPr>
+            <w:tcW w:w="7195" w:type="dxa"/>
+          </w:tcPr>
+          <w:p>
+            <w:pPr>
+              <w:pStyle w:val="11Para"/>
+              <w:spacing w:line="360" w:lineRule="auto"/>
+            </w:pPr>
+          </w:p>
+        </w:tc>
+      </w:tr>
+      <w:tr>
+        <w:tc>
+          <w:tcPr>
+            <w:tcW w:w="2155" w:type="dxa"/>
+          </w:tcPr>
+          <w:p>
+            <w:pPr>
+              <w:pStyle w:val="11Para"/>
+              <w:spacing w:line="360" w:lineRule="auto"/>
+              <w:jc w:val="right"/>
+            </w:pPr>
+            <w:r>
+              <w:t>Primary Flow</w:t>
+            </w:r>
+          </w:p>
+        </w:tc>
+        <w:tc>
+          <w:tcPr>
+            <w:tcW w:w="7195" w:type="dxa"/>
+          </w:tcPr>
+          <w:p>
+            <w:pPr>
+              <w:pStyle w:val="11Para"/>
+              <w:spacing w:line="360" w:lineRule="auto"/>
+            </w:pPr>
+          </w:p>
+        </w:tc>
+      </w:tr>
+      <w:tr>
+        <w:tc>
+          <w:tcPr>
+            <w:tcW w:w="2155" w:type="dxa"/>
+          </w:tcPr>
+          <w:p>
+            <w:pPr>
+              <w:pStyle w:val="11Para"/>
+              <w:spacing w:line="360" w:lineRule="auto"/>
+              <w:jc w:val="right"/>
+            </w:pPr>
+            <w:r>
+              <w:t>Alternative Flow</w:t>
+            </w:r>
+          </w:p>
+        </w:tc>
+        <w:tc>
+          <w:tcPr>
+            <w:tcW w:w="7195" w:type="dxa"/>
+          </w:tcPr>
+          <w:p>
+            <w:pPr>
+              <w:pStyle w:val="11Para"/>
+              <w:spacing w:line="360" w:lineRule="auto"/>
+            </w:pPr>
+          </w:p>
+        </w:tc>
+      </w:tr>
+      <w:tr>
+        <w:tc>
+          <w:tcPr>
+            <w:tcW w:w="9350" w:type="dxa"/>
+            <w:gridSpan w:val="2"/>
+          </w:tcPr>
+          <w:p>
+            <w:pPr>
+              <w:pStyle w:val="11Para"/>
+              <w:spacing w:line="360" w:lineRule="auto"/>
+            </w:pPr>
+          </w:p>
+        </w:tc>
+      </w:tr>
+      <w:tr>
+        <w:tc>
+          <w:tcPr>
+            <w:tcW w:w="2155" w:type="dxa"/>
+          </w:tcPr>
+          <w:p>
+            <w:pPr>
+              <w:pStyle w:val="11Para"/>
+              <w:spacing w:line="360" w:lineRule="auto"/>
+              <w:jc w:val="right"/>
+            </w:pPr>
+            <w:r>
+              <w:t>ID</w:t>
+            </w:r>
+          </w:p>
+        </w:tc>
+        <w:tc>
+          <w:tcPr>
+            <w:tcW w:w="7195" w:type="dxa"/>
+          </w:tcPr>
+          <w:p>
+            <w:pPr>
+              <w:pStyle w:val="11Para"/>
+              <w:spacing w:line="360" w:lineRule="auto"/>
+            </w:pPr>
+            <w:r>
+              <w:t>UC-09</w:t>
+            </w:r>
+          </w:p>
+        </w:tc>
+      </w:tr>
+      <w:tr>
+        <w:tc>
+          <w:tcPr>
+            <w:tcW w:w="2155" w:type="dxa"/>
+          </w:tcPr>
+          <w:p>
+            <w:pPr>
+              <w:pStyle w:val="11Para"/>
+              <w:spacing w:line="360" w:lineRule="auto"/>
+              <w:jc w:val="right"/>
+            </w:pPr>
+            <w:r>
+              <w:lastRenderedPageBreak/>
+              <w:t>Title</w:t>
+            </w:r>
+          </w:p>
+        </w:tc>
+        <w:tc>
+          <w:tcPr>
+            <w:tcW w:w="7195" w:type="dxa"/>
+          </w:tcPr>
+          <w:p>
+            <w:pPr>
+              <w:pStyle w:val="11Para"/>
+              <w:spacing w:line="360" w:lineRule="auto"/>
+            </w:pPr>
+            <w:r>
+              <w:t xml:space="preserve">Delete Organization Detail </w:t>
+            </w:r>
+          </w:p>
+        </w:tc>
+      </w:tr>
+      <w:tr>
+        <w:tc>
+          <w:tcPr>
+            <w:tcW w:w="2155" w:type="dxa"/>
+          </w:tcPr>
+          <w:p>
+            <w:pPr>
+              <w:pStyle w:val="11Para"/>
+              <w:spacing w:line="360" w:lineRule="auto"/>
+              <w:jc w:val="right"/>
+            </w:pPr>
+            <w:r>
+              <w:t>Justification</w:t>
+            </w:r>
+          </w:p>
+        </w:tc>
+        <w:tc>
+          <w:tcPr>
+            <w:tcW w:w="7195" w:type="dxa"/>
+          </w:tcPr>
+          <w:p>
+            <w:pPr>
+              <w:pStyle w:val="11Para"/>
+              <w:spacing w:line="360" w:lineRule="auto"/>
+            </w:pPr>
+          </w:p>
+        </w:tc>
+      </w:tr>
+      <w:tr>
+        <w:tc>
+          <w:tcPr>
+            <w:tcW w:w="2155" w:type="dxa"/>
+          </w:tcPr>
+          <w:p>
+            <w:pPr>
+              <w:pStyle w:val="11Para"/>
+              <w:spacing w:line="360" w:lineRule="auto"/>
+              <w:jc w:val="right"/>
+            </w:pPr>
+            <w:r>
+              <w:t>Primary actor(s)</w:t>
+            </w:r>
+          </w:p>
+        </w:tc>
+        <w:tc>
+          <w:tcPr>
+            <w:tcW w:w="7195" w:type="dxa"/>
+          </w:tcPr>
+          <w:p>
+            <w:pPr>
+              <w:pStyle w:val="11Para"/>
+              <w:spacing w:line="360" w:lineRule="auto"/>
+            </w:pPr>
+          </w:p>
+        </w:tc>
+      </w:tr>
+      <w:tr>
+        <w:tc>
+          <w:tcPr>
+            <w:tcW w:w="2155" w:type="dxa"/>
+          </w:tcPr>
+          <w:p>
+            <w:pPr>
+              <w:pStyle w:val="11Para"/>
+              <w:spacing w:line="360" w:lineRule="auto"/>
+              <w:jc w:val="right"/>
+            </w:pPr>
+            <w:r>
+              <w:t>Supporting actor(s)</w:t>
+            </w:r>
+          </w:p>
+        </w:tc>
+        <w:tc>
+          <w:tcPr>
+            <w:tcW w:w="7195" w:type="dxa"/>
+          </w:tcPr>
+          <w:p>
+            <w:pPr>
+              <w:pStyle w:val="11Para"/>
+              <w:spacing w:line="360" w:lineRule="auto"/>
+            </w:pPr>
+          </w:p>
+        </w:tc>
+      </w:tr>
+      <w:tr>
+        <w:tc>
+          <w:tcPr>
+            <w:tcW w:w="2155" w:type="dxa"/>
+          </w:tcPr>
+          <w:p>
+            <w:pPr>
+              <w:pStyle w:val="11Para"/>
+              <w:spacing w:line="360" w:lineRule="auto"/>
+              <w:jc w:val="right"/>
+            </w:pPr>
+            <w:r>
+              <w:t>Primary Flow</w:t>
+            </w:r>
+          </w:p>
+        </w:tc>
+        <w:tc>
+          <w:tcPr>
+            <w:tcW w:w="7195" w:type="dxa"/>
+          </w:tcPr>
+          <w:p>
+            <w:pPr>
+              <w:pStyle w:val="11Para"/>
+              <w:spacing w:line="360" w:lineRule="auto"/>
+            </w:pPr>
+          </w:p>
+        </w:tc>
+      </w:tr>
+      <w:tr>
+        <w:tc>
+          <w:tcPr>
+            <w:tcW w:w="2155" w:type="dxa"/>
+          </w:tcPr>
+          <w:p>
+            <w:pPr>
+              <w:pStyle w:val="11Para"/>
+              <w:spacing w:line="360" w:lineRule="auto"/>
+              <w:jc w:val="right"/>
+            </w:pPr>
+            <w:r>
+              <w:t>Alternative Flow</w:t>
+            </w:r>
+          </w:p>
+        </w:tc>
+        <w:tc>
+          <w:tcPr>
+            <w:tcW w:w="7195" w:type="dxa"/>
+          </w:tcPr>
+          <w:p>
+            <w:pPr>
+              <w:pStyle w:val="11Para"/>
+              <w:spacing w:line="360" w:lineRule="auto"/>
+            </w:pPr>
+          </w:p>
+        </w:tc>
+      </w:tr>
+      <w:tr>
+        <w:tc>
+          <w:tcPr>
+            <w:tcW w:w="9350" w:type="dxa"/>
+            <w:gridSpan w:val="2"/>
+          </w:tcPr>
+          <w:p>
+            <w:pPr>
+              <w:pStyle w:val="11Para"/>
+              <w:spacing w:line="360" w:lineRule="auto"/>
+            </w:pPr>
+          </w:p>
+        </w:tc>
+      </w:tr>
+      <w:tr>
+        <w:tc>
+          <w:tcPr>
+            <w:tcW w:w="2155" w:type="dxa"/>
+          </w:tcPr>
+          <w:p>
+            <w:pPr>
+              <w:pStyle w:val="11Para"/>
+              <w:spacing w:line="360" w:lineRule="auto"/>
+              <w:jc w:val="right"/>
+            </w:pPr>
+            <w:r>
+              <w:t>ID</w:t>
+            </w:r>
+          </w:p>
+        </w:tc>
+        <w:tc>
+          <w:tcPr>
+            <w:tcW w:w="7195" w:type="dxa"/>
+          </w:tcPr>
+          <w:p>
+            <w:pPr>
+              <w:pStyle w:val="11Para"/>
+              <w:spacing w:line="360" w:lineRule="auto"/>
+            </w:pPr>
+            <w:r>
+              <w:t>UC-10</w:t>
+            </w:r>
+          </w:p>
+        </w:tc>
+      </w:tr>
+      <w:tr>
+        <w:tc>
+          <w:tcPr>
+            <w:tcW w:w="2155" w:type="dxa"/>
+          </w:tcPr>
+          <w:p>
+            <w:pPr>
+              <w:pStyle w:val="11Para"/>
+              <w:spacing w:line="360" w:lineRule="auto"/>
+              <w:jc w:val="right"/>
+            </w:pPr>
+            <w:r>
+              <w:t>Title</w:t>
+            </w:r>
+          </w:p>
+        </w:tc>
+        <w:tc>
+          <w:tcPr>
+            <w:tcW w:w="7195" w:type="dxa"/>
+          </w:tcPr>
+          <w:p>
+            <w:pPr>
+              <w:pStyle w:val="11Para"/>
+              <w:spacing w:line="360" w:lineRule="auto"/>
+            </w:pPr>
+            <w:r>
+              <w:t>Student CMS</w:t>
+            </w:r>
+          </w:p>
+        </w:tc>
+      </w:tr>
+      <w:tr>
+        <w:tc>
+          <w:tcPr>
+            <w:tcW w:w="2155" w:type="dxa"/>
+          </w:tcPr>
+          <w:p>
+            <w:pPr>
+              <w:pStyle w:val="11Para"/>
+              <w:spacing w:line="360" w:lineRule="auto"/>
+              <w:jc w:val="right"/>
+            </w:pPr>
+            <w:r>
+              <w:t>Justification</w:t>
+            </w:r>
+          </w:p>
+        </w:tc>
+        <w:tc>
+          <w:tcPr>
+            <w:tcW w:w="7195" w:type="dxa"/>
+          </w:tcPr>
+          <w:p>
+            <w:pPr>
+              <w:pStyle w:val="11Para"/>
+              <w:spacing w:line="360" w:lineRule="auto"/>
+            </w:pPr>
+          </w:p>
+        </w:tc>
+      </w:tr>
+      <w:tr>
+        <w:tc>
+          <w:tcPr>
+            <w:tcW w:w="2155" w:type="dxa"/>
+          </w:tcPr>
+          <w:p>
+            <w:pPr>
+              <w:pStyle w:val="11Para"/>
+              <w:spacing w:line="360" w:lineRule="auto"/>
+              <w:jc w:val="right"/>
+            </w:pPr>
+            <w:r>
+              <w:t>Primary actor(s)</w:t>
+            </w:r>
+          </w:p>
+        </w:tc>
+        <w:tc>
+          <w:tcPr>
+            <w:tcW w:w="7195" w:type="dxa"/>
+          </w:tcPr>
+          <w:p>
+            <w:pPr>
+              <w:pStyle w:val="11Para"/>
+              <w:spacing w:line="360" w:lineRule="auto"/>
+            </w:pPr>
+          </w:p>
+        </w:tc>
+      </w:tr>
+      <w:tr>
+        <w:tc>
+          <w:tcPr>
+            <w:tcW w:w="2155" w:type="dxa"/>
+          </w:tcPr>
+          <w:p>
+            <w:pPr>
+              <w:pStyle w:val="11Para"/>
+              <w:spacing w:line="360" w:lineRule="auto"/>
+              <w:jc w:val="right"/>
+            </w:pPr>
+            <w:r>
+              <w:t>Supporting actor(s)</w:t>
+            </w:r>
+          </w:p>
+        </w:tc>
+        <w:tc>
+          <w:tcPr>
+            <w:tcW w:w="7195" w:type="dxa"/>
+          </w:tcPr>
+          <w:p>
+            <w:pPr>
+              <w:pStyle w:val="11Para"/>
+              <w:spacing w:line="360" w:lineRule="auto"/>
+            </w:pPr>
+          </w:p>
+        </w:tc>
+      </w:tr>
+      <w:tr>
+        <w:tc>
+          <w:tcPr>
+            <w:tcW w:w="2155" w:type="dxa"/>
+          </w:tcPr>
+          <w:p>
+            <w:pPr>
+              <w:pStyle w:val="11Para"/>
+              <w:spacing w:line="360" w:lineRule="auto"/>
+              <w:jc w:val="right"/>
+            </w:pPr>
+            <w:r>
+              <w:t>Primary Flow</w:t>
+            </w:r>
+          </w:p>
+        </w:tc>
+        <w:tc>
+          <w:tcPr>
+            <w:tcW w:w="7195" w:type="dxa"/>
+          </w:tcPr>
+          <w:p>
+            <w:pPr>
+              <w:pStyle w:val="11Para"/>
+              <w:spacing w:line="360" w:lineRule="auto"/>
+            </w:pPr>
+          </w:p>
+        </w:tc>
+      </w:tr>
+      <w:tr>
+        <w:tc>
+          <w:tcPr>
+            <w:tcW w:w="2155" w:type="dxa"/>
+          </w:tcPr>
+          <w:p>
+            <w:pPr>
+              <w:pStyle w:val="11Para"/>
+              <w:spacing w:line="360" w:lineRule="auto"/>
+              <w:jc w:val="right"/>
+            </w:pPr>
+            <w:r>
+              <w:t>Alternative Flow</w:t>
+            </w:r>
+          </w:p>
+        </w:tc>
+        <w:tc>
+          <w:tcPr>
+            <w:tcW w:w="7195" w:type="dxa"/>
+          </w:tcPr>
+          <w:p>
+            <w:pPr>
+              <w:pStyle w:val="11Para"/>
+              <w:spacing w:line="360" w:lineRule="auto"/>
+            </w:pPr>
+          </w:p>
+        </w:tc>
+      </w:tr>
+      <w:tr>
+        <w:tc>
+          <w:tcPr>
+            <w:tcW w:w="9350" w:type="dxa"/>
+            <w:gridSpan w:val="2"/>
+          </w:tcPr>
+          <w:p>
+            <w:pPr>
+              <w:pStyle w:val="11Para"/>
+              <w:spacing w:line="360" w:lineRule="auto"/>
+            </w:pPr>
+          </w:p>
+        </w:tc>
+      </w:tr>
+      <w:tr>
+        <w:tc>
+          <w:tcPr>
+            <w:tcW w:w="2155" w:type="dxa"/>
+          </w:tcPr>
+          <w:p>
+            <w:pPr>
+              <w:pStyle w:val="11Para"/>
+              <w:spacing w:line="360" w:lineRule="auto"/>
+              <w:jc w:val="right"/>
+            </w:pPr>
+            <w:r>
+              <w:t>ID</w:t>
+            </w:r>
+          </w:p>
+        </w:tc>
+        <w:tc>
+          <w:tcPr>
+            <w:tcW w:w="7195" w:type="dxa"/>
+          </w:tcPr>
+          <w:p>
+            <w:pPr>
+              <w:pStyle w:val="11Para"/>
+              <w:spacing w:line="360" w:lineRule="auto"/>
+            </w:pPr>
+            <w:r>
+              <w:t>UC-11</w:t>
+            </w:r>
+          </w:p>
+        </w:tc>
+      </w:tr>
+      <w:tr>
+        <w:tc>
+          <w:tcPr>
+            <w:tcW w:w="2155" w:type="dxa"/>
+          </w:tcPr>
+          <w:p>
+            <w:pPr>
+              <w:pStyle w:val="11Para"/>
+              <w:spacing w:line="360" w:lineRule="auto"/>
+              <w:jc w:val="right"/>
+            </w:pPr>
+            <w:r>
+              <w:t>Title</w:t>
+            </w:r>
+          </w:p>
+        </w:tc>
+        <w:tc>
+          <w:tcPr>
+            <w:tcW w:w="7195" w:type="dxa"/>
+          </w:tcPr>
+          <w:p>
+            <w:pPr>
+              <w:pStyle w:val="11Para"/>
+              <w:spacing w:line="360" w:lineRule="auto"/>
+            </w:pPr>
+            <w:r>
+              <w:t>Student Report Generation</w:t>
+            </w:r>
+          </w:p>
+        </w:tc>
+      </w:tr>
+      <w:tr>
+        <w:tc>
+          <w:tcPr>
+            <w:tcW w:w="2155" w:type="dxa"/>
+          </w:tcPr>
+          <w:p>
+            <w:pPr>
+              <w:pStyle w:val="11Para"/>
+              <w:spacing w:line="360" w:lineRule="auto"/>
+              <w:jc w:val="right"/>
+            </w:pPr>
+            <w:r>
+              <w:t>Justification</w:t>
+            </w:r>
+          </w:p>
+        </w:tc>
+        <w:tc>
+          <w:tcPr>
+            <w:tcW w:w="7195" w:type="dxa"/>
+          </w:tcPr>
+          <w:p>
+            <w:pPr>
+              <w:pStyle w:val="11Para"/>
+              <w:spacing w:line="360" w:lineRule="auto"/>
+            </w:pPr>
+          </w:p>
+        </w:tc>
+      </w:tr>
+      <w:tr>
+        <w:tc>
+          <w:tcPr>
+            <w:tcW w:w="2155" w:type="dxa"/>
+          </w:tcPr>
+          <w:p>
+            <w:pPr>
+              <w:pStyle w:val="11Para"/>
+              <w:spacing w:line="360" w:lineRule="auto"/>
+              <w:jc w:val="right"/>
+            </w:pPr>
+            <w:r>
+              <w:t>Primary actor(s)</w:t>
+            </w:r>
+          </w:p>
+        </w:tc>
+        <w:tc>
+          <w:tcPr>
+            <w:tcW w:w="7195" w:type="dxa"/>
+          </w:tcPr>
+          <w:p>
+            <w:pPr>
+              <w:pStyle w:val="11Para"/>
+              <w:spacing w:line="360" w:lineRule="auto"/>
+            </w:pPr>
+          </w:p>
+        </w:tc>
+      </w:tr>
+      <w:tr>
+        <w:tc>
+          <w:tcPr>
+            <w:tcW w:w="2155" w:type="dxa"/>
+          </w:tcPr>
+          <w:p>
+            <w:pPr>
+              <w:pStyle w:val="11Para"/>
+              <w:spacing w:line="360" w:lineRule="auto"/>
+              <w:jc w:val="right"/>
+            </w:pPr>
+            <w:r>
+              <w:t>Supporting actor(s)</w:t>
+            </w:r>
+          </w:p>
+        </w:tc>
+        <w:tc>
+          <w:tcPr>
+            <w:tcW w:w="7195" w:type="dxa"/>
+          </w:tcPr>
+          <w:p>
+            <w:pPr>
+              <w:pStyle w:val="11Para"/>
+              <w:spacing w:line="360" w:lineRule="auto"/>
+            </w:pPr>
+          </w:p>
+        </w:tc>
+      </w:tr>
+      <w:tr>
+        <w:tc>
+          <w:tcPr>
+            <w:tcW w:w="2155" w:type="dxa"/>
+          </w:tcPr>
+          <w:p>
+            <w:pPr>
+              <w:pStyle w:val="11Para"/>
+              <w:spacing w:line="360" w:lineRule="auto"/>
+              <w:jc w:val="right"/>
+            </w:pPr>
+            <w:r>
+              <w:t>Primary Flow</w:t>
+            </w:r>
+          </w:p>
+        </w:tc>
+        <w:tc>
+          <w:tcPr>
+            <w:tcW w:w="7195" w:type="dxa"/>
+          </w:tcPr>
+          <w:p>
+            <w:pPr>
+              <w:pStyle w:val="11Para"/>
+              <w:spacing w:line="360" w:lineRule="auto"/>
+            </w:pPr>
+          </w:p>
+        </w:tc>
+      </w:tr>
+      <w:tr>
+        <w:tc>
+          <w:tcPr>
+            <w:tcW w:w="2155" w:type="dxa"/>
+          </w:tcPr>
+          <w:p>
+            <w:pPr>
+              <w:pStyle w:val="11Para"/>
+              <w:spacing w:line="360" w:lineRule="auto"/>
+              <w:jc w:val="right"/>
+            </w:pPr>
+            <w:r>
+              <w:t>Alternative Flow</w:t>
+            </w:r>
+          </w:p>
+        </w:tc>
+        <w:tc>
+          <w:tcPr>
+            <w:tcW w:w="7195" w:type="dxa"/>
+          </w:tcPr>
+          <w:p>
+            <w:pPr>
+              <w:pStyle w:val="11Para"/>
+              <w:spacing w:line="360" w:lineRule="auto"/>
+            </w:pPr>
+          </w:p>
+        </w:tc>
+      </w:tr>
+      <w:tr>
+        <w:tc>
+          <w:tcPr>
+            <w:tcW w:w="9350" w:type="dxa"/>
+            <w:gridSpan w:val="2"/>
+          </w:tcPr>
+          <w:p>
+            <w:pPr>
+              <w:pStyle w:val="11Para"/>
+              <w:spacing w:line="360" w:lineRule="auto"/>
+            </w:pPr>
+          </w:p>
+        </w:tc>
+      </w:tr>
+      <w:tr>
+        <w:tc>
+          <w:tcPr>
+            <w:tcW w:w="2155" w:type="dxa"/>
+          </w:tcPr>
+          <w:p>
+            <w:pPr>
+              <w:pStyle w:val="11Para"/>
+              <w:spacing w:line="360" w:lineRule="auto"/>
+              <w:jc w:val="right"/>
+            </w:pPr>
+            <w:r>
+              <w:t>ID</w:t>
+            </w:r>
+          </w:p>
+        </w:tc>
+        <w:tc>
+          <w:tcPr>
+            <w:tcW w:w="7195" w:type="dxa"/>
+          </w:tcPr>
+          <w:p>
+            <w:pPr>
+              <w:pStyle w:val="11Para"/>
+              <w:spacing w:line="360" w:lineRule="auto"/>
+            </w:pPr>
+            <w:r>
+              <w:t>UC-12</w:t>
+            </w:r>
+          </w:p>
+        </w:tc>
+      </w:tr>
+      <w:tr>
+        <w:tc>
+          <w:tcPr>
+            <w:tcW w:w="2155" w:type="dxa"/>
+          </w:tcPr>
+          <w:p>
+            <w:pPr>
+              <w:pStyle w:val="11Para"/>
+              <w:spacing w:line="360" w:lineRule="auto"/>
+              <w:jc w:val="right"/>
+            </w:pPr>
+            <w:r>
+              <w:t>Title</w:t>
+            </w:r>
+          </w:p>
+        </w:tc>
+        <w:tc>
+          <w:tcPr>
+            <w:tcW w:w="7195" w:type="dxa"/>
+          </w:tcPr>
+          <w:p>
+            <w:pPr>
+              <w:pStyle w:val="11Para"/>
+              <w:spacing w:line="360" w:lineRule="auto"/>
+            </w:pPr>
+            <w:r>
+              <w:t>Academic Transaction</w:t>
+            </w:r>
+          </w:p>
+        </w:tc>
+      </w:tr>
+      <w:tr>
+        <w:tc>
+          <w:tcPr>
+            <w:tcW w:w="2155" w:type="dxa"/>
+          </w:tcPr>
+          <w:p>
+            <w:pPr>
+              <w:pStyle w:val="11Para"/>
+              <w:spacing w:line="360" w:lineRule="auto"/>
+              <w:jc w:val="right"/>
+            </w:pPr>
+            <w:r>
+              <w:t>Justification</w:t>
+            </w:r>
+          </w:p>
+        </w:tc>
+        <w:tc>
+          <w:tcPr>
+            <w:tcW w:w="7195" w:type="dxa"/>
+          </w:tcPr>
+          <w:p>
+            <w:pPr>
+              <w:pStyle w:val="11Para"/>
+              <w:spacing w:line="360" w:lineRule="auto"/>
+            </w:pPr>
+          </w:p>
+        </w:tc>
+      </w:tr>
+      <w:tr>
+        <w:tc>
+          <w:tcPr>
+            <w:tcW w:w="2155" w:type="dxa"/>
+          </w:tcPr>
+          <w:p>
+            <w:pPr>
+              <w:pStyle w:val="11Para"/>
+              <w:spacing w:line="360" w:lineRule="auto"/>
+              <w:jc w:val="right"/>
+            </w:pPr>
+            <w:r>
+              <w:t>Primary actor(s)</w:t>
+            </w:r>
+          </w:p>
+        </w:tc>
+        <w:tc>
+          <w:tcPr>
+            <w:tcW w:w="7195" w:type="dxa"/>
+          </w:tcPr>
+          <w:p>
+            <w:pPr>
+              <w:pStyle w:val="11Para"/>
+              <w:spacing w:line="360" w:lineRule="auto"/>
+            </w:pPr>
+          </w:p>
+        </w:tc>
+      </w:tr>
+      <w:tr>
+        <w:tc>
+          <w:tcPr>
+            <w:tcW w:w="2155" w:type="dxa"/>
+          </w:tcPr>
+          <w:p>
+            <w:pPr>
+              <w:pStyle w:val="11Para"/>
+              <w:spacing w:line="360" w:lineRule="auto"/>
+              <w:jc w:val="right"/>
+            </w:pPr>
+            <w:r>
+              <w:t>Supporting actor(s)</w:t>
+            </w:r>
+          </w:p>
+        </w:tc>
+        <w:tc>
+          <w:tcPr>
+            <w:tcW w:w="7195" w:type="dxa"/>
+          </w:tcPr>
+          <w:p>
+            <w:pPr>
+              <w:pStyle w:val="11Para"/>
+              <w:spacing w:line="360" w:lineRule="auto"/>
+            </w:pPr>
+          </w:p>
+        </w:tc>
+      </w:tr>
+      <w:tr>
+        <w:tc>
+          <w:tcPr>
+            <w:tcW w:w="2155" w:type="dxa"/>
+          </w:tcPr>
+          <w:p>
+            <w:pPr>
+              <w:pStyle w:val="11Para"/>
+              <w:spacing w:line="360" w:lineRule="auto"/>
+              <w:jc w:val="right"/>
+            </w:pPr>
+            <w:r>
+              <w:t>Primary Flow</w:t>
+            </w:r>
+          </w:p>
+        </w:tc>
+        <w:tc>
+          <w:tcPr>
+            <w:tcW w:w="7195" w:type="dxa"/>
+          </w:tcPr>
+          <w:p>
+            <w:pPr>
+              <w:pStyle w:val="11Para"/>
+              <w:spacing w:line="360" w:lineRule="auto"/>
+            </w:pPr>
+          </w:p>
+        </w:tc>
+      </w:tr>
+      <w:tr>
+        <w:tc>
+          <w:tcPr>
+            <w:tcW w:w="2155" w:type="dxa"/>
+          </w:tcPr>
+          <w:p>
+            <w:pPr>
+              <w:pStyle w:val="11Para"/>
+              <w:spacing w:line="360" w:lineRule="auto"/>
+              <w:jc w:val="right"/>
+            </w:pPr>
+            <w:r>
+              <w:t>Alternative Flow</w:t>
+            </w:r>
+          </w:p>
+        </w:tc>
+        <w:tc>
+          <w:tcPr>
+            <w:tcW w:w="7195" w:type="dxa"/>
+          </w:tcPr>
+          <w:p>
+            <w:pPr>
+              <w:pStyle w:val="11Para"/>
+              <w:spacing w:line="360" w:lineRule="auto"/>
+            </w:pPr>
+          </w:p>
+        </w:tc>
+      </w:tr>
+      <w:tr>
+        <w:tc>
+          <w:tcPr>
+            <w:tcW w:w="9350" w:type="dxa"/>
+            <w:gridSpan w:val="2"/>
+          </w:tcPr>
+          <w:p>
+            <w:pPr>
+              <w:pStyle w:val="11Para"/>
+              <w:spacing w:line="360" w:lineRule="auto"/>
+            </w:pPr>
+          </w:p>
+        </w:tc>
+      </w:tr>
+      <w:tr>
+        <w:tc>
+          <w:tcPr>
+            <w:tcW w:w="2155" w:type="dxa"/>
+          </w:tcPr>
+          <w:p>
+            <w:pPr>
+              <w:pStyle w:val="11Para"/>
+              <w:spacing w:line="360" w:lineRule="auto"/>
+              <w:jc w:val="right"/>
+            </w:pPr>
+            <w:r>
+              <w:t>ID</w:t>
+            </w:r>
+          </w:p>
+        </w:tc>
+        <w:tc>
+          <w:tcPr>
+            <w:tcW w:w="7195" w:type="dxa"/>
+          </w:tcPr>
+          <w:p>
+            <w:pPr>
+              <w:pStyle w:val="11Para"/>
+              <w:spacing w:line="360" w:lineRule="auto"/>
+            </w:pPr>
+            <w:r>
+              <w:t>UC-13</w:t>
+            </w:r>
+          </w:p>
+        </w:tc>
+      </w:tr>
+      <w:tr>
+        <w:tc>
+          <w:tcPr>
+            <w:tcW w:w="2155" w:type="dxa"/>
+          </w:tcPr>
+          <w:p>
+            <w:pPr>
+              <w:pStyle w:val="11Para"/>
+              <w:spacing w:line="360" w:lineRule="auto"/>
+              <w:jc w:val="right"/>
+            </w:pPr>
+            <w:r>
+              <w:t>Title</w:t>
+            </w:r>
+          </w:p>
+        </w:tc>
+        <w:tc>
+          <w:tcPr>
+            <w:tcW w:w="7195" w:type="dxa"/>
+          </w:tcPr>
+          <w:p>
+            <w:pPr>
+              <w:pStyle w:val="11Para"/>
+              <w:spacing w:line="360" w:lineRule="auto"/>
+            </w:pPr>
+            <w:r>
+              <w:t>Academic CMS</w:t>
+            </w:r>
+          </w:p>
+        </w:tc>
+      </w:tr>
+      <w:tr>
+        <w:tc>
+          <w:tcPr>
+            <w:tcW w:w="2155" w:type="dxa"/>
+          </w:tcPr>
+          <w:p>
+            <w:pPr>
+              <w:pStyle w:val="11Para"/>
+              <w:spacing w:line="360" w:lineRule="auto"/>
+              <w:jc w:val="right"/>
+            </w:pPr>
+            <w:r>
+              <w:lastRenderedPageBreak/>
+              <w:t>Justification</w:t>
+            </w:r>
+          </w:p>
+        </w:tc>
+        <w:tc>
+          <w:tcPr>
+            <w:tcW w:w="7195" w:type="dxa"/>
+          </w:tcPr>
+          <w:p>
+            <w:pPr>
+              <w:pStyle w:val="11Para"/>
+              <w:spacing w:line="360" w:lineRule="auto"/>
+            </w:pPr>
+          </w:p>
+        </w:tc>
+      </w:tr>
+      <w:tr>
+        <w:tc>
+          <w:tcPr>
+            <w:tcW w:w="2155" w:type="dxa"/>
+          </w:tcPr>
+          <w:p>
+            <w:pPr>
+              <w:pStyle w:val="11Para"/>
+              <w:spacing w:line="360" w:lineRule="auto"/>
+              <w:jc w:val="right"/>
+            </w:pPr>
+            <w:r>
+              <w:t>Primary actor(s)</w:t>
+            </w:r>
+          </w:p>
+        </w:tc>
+        <w:tc>
+          <w:tcPr>
+            <w:tcW w:w="7195" w:type="dxa"/>
+          </w:tcPr>
+          <w:p>
+            <w:pPr>
+              <w:pStyle w:val="11Para"/>
+              <w:spacing w:line="360" w:lineRule="auto"/>
+            </w:pPr>
+          </w:p>
+        </w:tc>
+      </w:tr>
+      <w:tr>
+        <w:tc>
+          <w:tcPr>
+            <w:tcW w:w="2155" w:type="dxa"/>
+          </w:tcPr>
+          <w:p>
+            <w:pPr>
+              <w:pStyle w:val="11Para"/>
+              <w:spacing w:line="360" w:lineRule="auto"/>
+              <w:jc w:val="right"/>
+            </w:pPr>
+            <w:r>
+              <w:t>Supporting actor(s)</w:t>
+            </w:r>
+          </w:p>
+        </w:tc>
+        <w:tc>
+          <w:tcPr>
+            <w:tcW w:w="7195" w:type="dxa"/>
+          </w:tcPr>
+          <w:p>
+            <w:pPr>
+              <w:pStyle w:val="11Para"/>
+              <w:spacing w:line="360" w:lineRule="auto"/>
+            </w:pPr>
+          </w:p>
+        </w:tc>
+      </w:tr>
+      <w:tr>
+        <w:tc>
+          <w:tcPr>
+            <w:tcW w:w="2155" w:type="dxa"/>
+          </w:tcPr>
+          <w:p>
+            <w:pPr>
+              <w:pStyle w:val="11Para"/>
+              <w:spacing w:line="360" w:lineRule="auto"/>
+              <w:jc w:val="right"/>
+            </w:pPr>
+            <w:r>
+              <w:t>Primary Flow</w:t>
+            </w:r>
+          </w:p>
+        </w:tc>
+        <w:tc>
+          <w:tcPr>
+            <w:tcW w:w="7195" w:type="dxa"/>
+          </w:tcPr>
+          <w:p>
+            <w:pPr>
+              <w:pStyle w:val="11Para"/>
+              <w:spacing w:line="360" w:lineRule="auto"/>
+            </w:pPr>
+          </w:p>
+        </w:tc>
+      </w:tr>
+      <w:tr>
+        <w:tc>
+          <w:tcPr>
+            <w:tcW w:w="2155" w:type="dxa"/>
+          </w:tcPr>
+          <w:p>
+            <w:pPr>
+              <w:pStyle w:val="11Para"/>
+              <w:spacing w:line="360" w:lineRule="auto"/>
+              <w:jc w:val="right"/>
+            </w:pPr>
+            <w:r>
+              <w:t>Alternative Flow</w:t>
+            </w:r>
+          </w:p>
+        </w:tc>
+        <w:tc>
+          <w:tcPr>
+            <w:tcW w:w="7195" w:type="dxa"/>
+          </w:tcPr>
+          <w:p>
+            <w:pPr>
+              <w:pStyle w:val="11Para"/>
+              <w:spacing w:line="360" w:lineRule="auto"/>
+            </w:pPr>
+          </w:p>
+        </w:tc>
+      </w:tr>
+      <w:tr>
+        <w:tc>
+          <w:tcPr>
+            <w:tcW w:w="9350" w:type="dxa"/>
+            <w:gridSpan w:val="2"/>
+          </w:tcPr>
+          <w:p>
+            <w:pPr>
+              <w:pStyle w:val="11Para"/>
+              <w:spacing w:line="360" w:lineRule="auto"/>
+            </w:pPr>
+          </w:p>
+        </w:tc>
+      </w:tr>
+      <w:tr>
+        <w:tc>
+          <w:tcPr>
+            <w:tcW w:w="2155" w:type="dxa"/>
+          </w:tcPr>
+          <w:p>
+            <w:pPr>
+              <w:pStyle w:val="11Para"/>
+              <w:spacing w:line="360" w:lineRule="auto"/>
+              <w:jc w:val="right"/>
+            </w:pPr>
+            <w:r>
+              <w:t>ID</w:t>
+            </w:r>
+          </w:p>
+        </w:tc>
+        <w:tc>
+          <w:tcPr>
+            <w:tcW w:w="7195" w:type="dxa"/>
+          </w:tcPr>
+          <w:p>
+            <w:pPr>
+              <w:pStyle w:val="11Para"/>
+              <w:spacing w:line="360" w:lineRule="auto"/>
+            </w:pPr>
+            <w:r>
+              <w:t>UC-14</w:t>
+            </w:r>
+          </w:p>
+        </w:tc>
+      </w:tr>
+      <w:tr>
+        <w:tc>
+          <w:tcPr>
+            <w:tcW w:w="2155" w:type="dxa"/>
+          </w:tcPr>
+          <w:p>
+            <w:pPr>
+              <w:pStyle w:val="11Para"/>
+              <w:spacing w:line="360" w:lineRule="auto"/>
+              <w:jc w:val="right"/>
+            </w:pPr>
+            <w:r>
+              <w:t>Title</w:t>
+            </w:r>
+          </w:p>
+        </w:tc>
+        <w:tc>
+          <w:tcPr>
+            <w:tcW w:w="7195" w:type="dxa"/>
+          </w:tcPr>
+          <w:p>
+            <w:pPr>
+              <w:pStyle w:val="11Para"/>
+              <w:spacing w:line="360" w:lineRule="auto"/>
+            </w:pPr>
+            <w:r>
+              <w:t>Exam and Lecture notice</w:t>
+            </w:r>
+          </w:p>
+        </w:tc>
+      </w:tr>
+      <w:tr>
+        <w:tc>
+          <w:tcPr>
+            <w:tcW w:w="2155" w:type="dxa"/>
+          </w:tcPr>
+          <w:p>
+            <w:pPr>
+              <w:pStyle w:val="11Para"/>
+              <w:spacing w:line="360" w:lineRule="auto"/>
+              <w:jc w:val="right"/>
+            </w:pPr>
+            <w:r>
+              <w:t>Justification</w:t>
+            </w:r>
+          </w:p>
+        </w:tc>
+        <w:tc>
+          <w:tcPr>
+            <w:tcW w:w="7195" w:type="dxa"/>
+          </w:tcPr>
+          <w:p>
+            <w:pPr>
+              <w:pStyle w:val="11Para"/>
+              <w:spacing w:line="360" w:lineRule="auto"/>
+            </w:pPr>
+          </w:p>
+        </w:tc>
+      </w:tr>
+      <w:tr>
+        <w:tc>
+          <w:tcPr>
+            <w:tcW w:w="2155" w:type="dxa"/>
+          </w:tcPr>
+          <w:p>
+            <w:pPr>
+              <w:pStyle w:val="11Para"/>
+              <w:spacing w:line="360" w:lineRule="auto"/>
+              <w:jc w:val="right"/>
+            </w:pPr>
+            <w:r>
+              <w:t>Primary actor(s)</w:t>
+            </w:r>
+          </w:p>
+        </w:tc>
+        <w:tc>
+          <w:tcPr>
+            <w:tcW w:w="7195" w:type="dxa"/>
+          </w:tcPr>
+          <w:p>
+            <w:pPr>
+              <w:pStyle w:val="11Para"/>
+              <w:spacing w:line="360" w:lineRule="auto"/>
+            </w:pPr>
+          </w:p>
+        </w:tc>
+      </w:tr>
+      <w:tr>
+        <w:tc>
+          <w:tcPr>
+            <w:tcW w:w="2155" w:type="dxa"/>
+          </w:tcPr>
+          <w:p>
+            <w:pPr>
+              <w:pStyle w:val="11Para"/>
+              <w:spacing w:line="360" w:lineRule="auto"/>
+              <w:jc w:val="right"/>
+            </w:pPr>
+            <w:r>
+              <w:t>Supporting actor(s)</w:t>
+            </w:r>
+          </w:p>
+        </w:tc>
+        <w:tc>
+          <w:tcPr>
+            <w:tcW w:w="7195" w:type="dxa"/>
+          </w:tcPr>
+          <w:p>
+            <w:pPr>
+              <w:pStyle w:val="11Para"/>
+              <w:spacing w:line="360" w:lineRule="auto"/>
+            </w:pPr>
+          </w:p>
+        </w:tc>
+      </w:tr>
+      <w:tr>
+        <w:tc>
+          <w:tcPr>
+            <w:tcW w:w="2155" w:type="dxa"/>
+          </w:tcPr>
+          <w:p>
+            <w:pPr>
+              <w:pStyle w:val="11Para"/>
+              <w:spacing w:line="360" w:lineRule="auto"/>
+              <w:jc w:val="right"/>
+            </w:pPr>
+            <w:r>
+              <w:t>Primary Flow</w:t>
+            </w:r>
+          </w:p>
+        </w:tc>
+        <w:tc>
+          <w:tcPr>
+            <w:tcW w:w="7195" w:type="dxa"/>
+          </w:tcPr>
+          <w:p>
+            <w:pPr>
+              <w:pStyle w:val="11Para"/>
+              <w:spacing w:line="360" w:lineRule="auto"/>
+            </w:pPr>
+          </w:p>
+        </w:tc>
+      </w:tr>
+      <w:tr>
+        <w:tc>
+          <w:tcPr>
+            <w:tcW w:w="2155" w:type="dxa"/>
+          </w:tcPr>
+          <w:p>
+            <w:pPr>
+              <w:pStyle w:val="11Para"/>
+              <w:spacing w:line="360" w:lineRule="auto"/>
+              <w:jc w:val="right"/>
+            </w:pPr>
+            <w:r>
+              <w:t>Alternative Flow</w:t>
+            </w:r>
+          </w:p>
+        </w:tc>
+        <w:tc>
+          <w:tcPr>
+            <w:tcW w:w="7195" w:type="dxa"/>
+          </w:tcPr>
+          <w:p>
+            <w:pPr>
+              <w:pStyle w:val="11Para"/>
+              <w:spacing w:line="360" w:lineRule="auto"/>
+            </w:pPr>
+          </w:p>
+        </w:tc>
+      </w:tr>
+      <w:tr>
+        <w:tc>
+          <w:tcPr>
+            <w:tcW w:w="9350" w:type="dxa"/>
+            <w:gridSpan w:val="2"/>
+          </w:tcPr>
+          <w:p>
+            <w:pPr>
+              <w:pStyle w:val="11Para"/>
+              <w:spacing w:line="360" w:lineRule="auto"/>
+            </w:pPr>
+          </w:p>
+        </w:tc>
+      </w:tr>
+      <w:tr>
+        <w:tc>
+          <w:tcPr>
+            <w:tcW w:w="2155" w:type="dxa"/>
+          </w:tcPr>
+          <w:p>
+            <w:pPr>
+              <w:pStyle w:val="11Para"/>
+              <w:spacing w:line="360" w:lineRule="auto"/>
+              <w:jc w:val="right"/>
+            </w:pPr>
+            <w:r>
+              <w:t>ID</w:t>
+            </w:r>
+          </w:p>
+        </w:tc>
+        <w:tc>
+          <w:tcPr>
+            <w:tcW w:w="7195" w:type="dxa"/>
+          </w:tcPr>
+          <w:p>
+            <w:pPr>
+              <w:pStyle w:val="11Para"/>
+              <w:spacing w:line="360" w:lineRule="auto"/>
+            </w:pPr>
+            <w:r>
+              <w:t>UC-15</w:t>
+            </w:r>
+          </w:p>
+        </w:tc>
+      </w:tr>
+      <w:tr>
+        <w:tc>
+          <w:tcPr>
+            <w:tcW w:w="2155" w:type="dxa"/>
+          </w:tcPr>
+          <w:p>
+            <w:pPr>
+              <w:pStyle w:val="11Para"/>
+              <w:spacing w:line="360" w:lineRule="auto"/>
+              <w:jc w:val="right"/>
+            </w:pPr>
+            <w:r>
+              <w:t>Title</w:t>
+            </w:r>
+          </w:p>
+        </w:tc>
+        <w:tc>
+          <w:tcPr>
+            <w:tcW w:w="7195" w:type="dxa"/>
+          </w:tcPr>
+          <w:p>
+            <w:pPr>
+              <w:pStyle w:val="11Para"/>
+              <w:spacing w:line="360" w:lineRule="auto"/>
+            </w:pPr>
+            <w:r>
+              <w:t>Faculty CMS</w:t>
+            </w:r>
+            <w:bookmarkStart w:id="0" w:name="_GoBack"/>
+            <w:bookmarkEnd w:id="0"/>
+          </w:p>
+        </w:tc>
+      </w:tr>
+      <w:tr>
+        <w:tc>
+          <w:tcPr>
+            <w:tcW w:w="2155" w:type="dxa"/>
+          </w:tcPr>
+          <w:p>
+            <w:pPr>
+              <w:pStyle w:val="11Para"/>
+              <w:spacing w:line="360" w:lineRule="auto"/>
+              <w:jc w:val="right"/>
+            </w:pPr>
+            <w:r>
+              <w:t>Justification</w:t>
+            </w:r>
+          </w:p>
+        </w:tc>
+        <w:tc>
+          <w:tcPr>
+            <w:tcW w:w="7195" w:type="dxa"/>
+          </w:tcPr>
+          <w:p>
+            <w:pPr>
+              <w:pStyle w:val="11Para"/>
+              <w:spacing w:line="360" w:lineRule="auto"/>
+            </w:pPr>
+          </w:p>
+        </w:tc>
+      </w:tr>
+      <w:tr>
+        <w:tc>
+          <w:tcPr>
+            <w:tcW w:w="2155" w:type="dxa"/>
+          </w:tcPr>
+          <w:p>
+            <w:pPr>
+              <w:pStyle w:val="11Para"/>
+              <w:spacing w:line="360" w:lineRule="auto"/>
+              <w:jc w:val="right"/>
+            </w:pPr>
+            <w:r>
+              <w:t>Primary actor(s)</w:t>
+            </w:r>
+          </w:p>
+        </w:tc>
+        <w:tc>
+          <w:tcPr>
+            <w:tcW w:w="7195" w:type="dxa"/>
+          </w:tcPr>
+          <w:p>
+            <w:pPr>
+              <w:pStyle w:val="11Para"/>
+              <w:spacing w:line="360" w:lineRule="auto"/>
+            </w:pPr>
+          </w:p>
+        </w:tc>
+      </w:tr>
+      <w:tr>
+        <w:tc>
+          <w:tcPr>
+            <w:tcW w:w="2155" w:type="dxa"/>
+          </w:tcPr>
+          <w:p>
+            <w:pPr>
+              <w:pStyle w:val="11Para"/>
+              <w:spacing w:line="360" w:lineRule="auto"/>
+              <w:jc w:val="right"/>
+            </w:pPr>
+            <w:r>
+              <w:t>Supporting actor(s)</w:t>
+            </w:r>
+          </w:p>
+        </w:tc>
+        <w:tc>
+          <w:tcPr>
+            <w:tcW w:w="7195" w:type="dxa"/>
+          </w:tcPr>
+          <w:p>
+            <w:pPr>
+              <w:pStyle w:val="11Para"/>
+              <w:spacing w:line="360" w:lineRule="auto"/>
+            </w:pPr>
+          </w:p>
+        </w:tc>
+      </w:tr>
+      <w:tr>
+        <w:tc>
+          <w:tcPr>
+            <w:tcW w:w="2155" w:type="dxa"/>
+          </w:tcPr>
+          <w:p>
+            <w:pPr>
+              <w:pStyle w:val="11Para"/>
+              <w:spacing w:line="360" w:lineRule="auto"/>
+              <w:jc w:val="right"/>
+            </w:pPr>
+            <w:r>
+              <w:t>Primary Flow</w:t>
+            </w:r>
+          </w:p>
+        </w:tc>
+        <w:tc>
+          <w:tcPr>
+            <w:tcW w:w="7195" w:type="dxa"/>
+          </w:tcPr>
+          <w:p>
+            <w:pPr>
+              <w:pStyle w:val="11Para"/>
+              <w:spacing w:line="360" w:lineRule="auto"/>
+            </w:pPr>
+          </w:p>
+        </w:tc>
+      </w:tr>
+      <w:tr>
+        <w:tc>
+          <w:tcPr>
+            <w:tcW w:w="2155" w:type="dxa"/>
+          </w:tcPr>
+          <w:p>
+            <w:pPr>
+              <w:pStyle w:val="11Para"/>
+              <w:spacing w:line="360" w:lineRule="auto"/>
+              <w:jc w:val="right"/>
+            </w:pPr>
+            <w:r>
+              <w:t>Alternative Flow</w:t>
+            </w:r>
+          </w:p>
+        </w:tc>
+        <w:tc>
+          <w:tcPr>
+            <w:tcW w:w="7195" w:type="dxa"/>
+          </w:tcPr>
+          <w:p>
+            <w:pPr>
+              <w:pStyle w:val="11Para"/>
+              <w:spacing w:line="360" w:lineRule="auto"/>
+            </w:pPr>
+          </w:p>
+        </w:tc>
+      </w:tr>
+    </w:tbl>
     <w:p>
       <w:pPr>
         <w:pStyle w:val="11Para"/>
@@ -6851,8 +10034,6 @@
           <w:szCs w:val="26"/>
         </w:rPr>
       </w:pPr>
-      <w:bookmarkStart w:id="0" w:name="_GoBack"/>
-      <w:bookmarkEnd w:id="0"/>
       <w:r>
         <w:br w:type="page"/>
       </w:r>

</xml_diff>